<commit_message>
oublie pas la socket image
</commit_message>
<xml_diff>
--- a/Research on the topic/Architecture & Regulations (Vincent&Bruno)/Regulations and subsidies/Regulations and subsidies report.docx
+++ b/Research on the topic/Architecture & Regulations (Vincent&Bruno)/Regulations and subsidies/Regulations and subsidies report.docx
@@ -144,14 +144,7 @@
           <w:rFonts w:ascii="Trebuchet MS" w:hAnsi="Trebuchet MS"/>
           <w:lang w:val="en-US"/>
         </w:rPr>
-        <w:t>National Electrical Code</w:t>
-      </w:r>
-      <w:r>
-        <w:rPr>
-          <w:rFonts w:ascii="Trebuchet MS" w:hAnsi="Trebuchet MS"/>
-          <w:lang w:val="en-US"/>
-        </w:rPr>
-        <w:t xml:space="preserve"> in the US</w:t>
+        <w:t>National Electrical Code in the US</w:t>
       </w:r>
     </w:p>
     <w:p>
@@ -171,13 +164,7 @@
         <w:rPr>
           <w:rFonts w:ascii="Trebuchet MS" w:hAnsi="Trebuchet MS"/>
         </w:rPr>
-        <w:t>Centre Natio</w:t>
-      </w:r>
-      <w:r>
-        <w:rPr>
-          <w:rFonts w:ascii="Trebuchet MS" w:hAnsi="Trebuchet MS"/>
-        </w:rPr>
-        <w:t>nal du Transport Avancé (CNTA)</w:t>
+        <w:t>Centre National du Transport Avancé (CNTA)</w:t>
       </w:r>
       <w:r>
         <w:rPr>
@@ -406,40 +393,34 @@
           <w:lang w:val="en-US"/>
         </w:rPr>
       </w:pPr>
-      <w:hyperlink r:id="rId6" w:history="1">
-        <w:r>
-          <w:rPr>
-            <w:rStyle w:val="Lienhypertexte"/>
-            <w:rFonts w:ascii="Trebuchet MS" w:hAnsi="Trebuchet MS"/>
-            <w:lang w:val="en-US"/>
-          </w:rPr>
-          <w:t>http://www.calstart.org/Libraries/E-Truck_Task_Force_Documents/Article_625_Natl_Electric_</w:t>
-        </w:r>
-        <w:r>
-          <w:rPr>
-            <w:rStyle w:val="Lienhypertexte"/>
-            <w:rFonts w:ascii="Trebuchet MS" w:hAnsi="Trebuchet MS"/>
-            <w:lang w:val="en-US"/>
-          </w:rPr>
-          <w:t>Code</w:t>
-        </w:r>
-        <w:r>
-          <w:rPr>
-            <w:rStyle w:val="Lienhypertexte"/>
-            <w:rFonts w:ascii="Trebuchet MS" w:hAnsi="Trebuchet MS"/>
-            <w:lang w:val="en-US"/>
-          </w:rPr>
-          <w:t>.</w:t>
-        </w:r>
-        <w:r>
-          <w:rPr>
-            <w:rStyle w:val="Lienhypertexte"/>
-            <w:rFonts w:ascii="Trebuchet MS" w:hAnsi="Trebuchet MS"/>
-            <w:lang w:val="en-US"/>
-          </w:rPr>
-          <w:t>sflb</w:t>
-        </w:r>
-      </w:hyperlink>
+      <w:r>
+        <w:fldChar w:fldCharType="begin"/>
+      </w:r>
+      <w:r>
+        <w:rPr>
+          <w:lang w:val="en-US"/>
+        </w:rPr>
+        <w:instrText xml:space="preserve"> HYPERLINK "http://www.calstart.org/Libraries/E-Truck_Task_Force_Documents/Article_625_Natl_Electric_Code.sflb" </w:instrText>
+      </w:r>
+      <w:r>
+        <w:fldChar w:fldCharType="separate"/>
+      </w:r>
+      <w:r>
+        <w:rPr>
+          <w:rStyle w:val="Lienhypertexte"/>
+          <w:rFonts w:ascii="Trebuchet MS" w:hAnsi="Trebuchet MS"/>
+          <w:lang w:val="en-US"/>
+        </w:rPr>
+        <w:t>http://www.calstart.org/Libraries/E-Truck_Task_Force_Documents/Article_625_Natl_Electric_Code.sflb</w:t>
+      </w:r>
+      <w:r>
+        <w:rPr>
+          <w:rStyle w:val="Lienhypertexte"/>
+          <w:rFonts w:ascii="Trebuchet MS" w:hAnsi="Trebuchet MS"/>
+          <w:lang w:val="en-US"/>
+        </w:rPr>
+        <w:fldChar w:fldCharType="end"/>
+      </w:r>
       <w:r>
         <w:rPr>
           <w:rFonts w:ascii="Trebuchet MS" w:hAnsi="Trebuchet MS"/>
@@ -546,16 +527,34 @@
           <w:lang w:val="en-US"/>
         </w:rPr>
       </w:pPr>
-      <w:hyperlink r:id="rId7" w:history="1">
-        <w:r>
-          <w:rPr>
-            <w:rStyle w:val="Lienhypertexte"/>
-            <w:rFonts w:ascii="Trebuchet MS" w:hAnsi="Trebuchet MS"/>
-            <w:lang w:val="en-US"/>
-          </w:rPr>
-          <w:t>http://www.hydroquebec.com/transportation-electrification/pdf/technical-installation-guide.pdf</w:t>
-        </w:r>
-      </w:hyperlink>
+      <w:r>
+        <w:fldChar w:fldCharType="begin"/>
+      </w:r>
+      <w:r>
+        <w:rPr>
+          <w:lang w:val="en-US"/>
+        </w:rPr>
+        <w:instrText xml:space="preserve"> HYPERLINK "http://www.hydroquebec.com/transportation-electrification/pdf/technical-installation-guide.pdf" </w:instrText>
+      </w:r>
+      <w:r>
+        <w:fldChar w:fldCharType="separate"/>
+      </w:r>
+      <w:r>
+        <w:rPr>
+          <w:rStyle w:val="Lienhypertexte"/>
+          <w:rFonts w:ascii="Trebuchet MS" w:hAnsi="Trebuchet MS"/>
+          <w:lang w:val="en-US"/>
+        </w:rPr>
+        <w:t>http://www.hydroquebec.com/transportation-electrification/pdf/technical-installation-guide.pdf</w:t>
+      </w:r>
+      <w:r>
+        <w:rPr>
+          <w:rStyle w:val="Lienhypertexte"/>
+          <w:rFonts w:ascii="Trebuchet MS" w:hAnsi="Trebuchet MS"/>
+          <w:lang w:val="en-US"/>
+        </w:rPr>
+        <w:fldChar w:fldCharType="end"/>
+      </w:r>
     </w:p>
     <w:p>
       <w:pPr>
@@ -714,14 +713,7 @@
           <w:rFonts w:ascii="Trebuchet MS" w:hAnsi="Trebuchet MS"/>
           <w:lang w:val="en-US"/>
         </w:rPr>
-        <w:t>“</w:t>
-      </w:r>
-      <w:r>
-        <w:rPr>
-          <w:rFonts w:ascii="Trebuchet MS" w:hAnsi="Trebuchet MS"/>
-          <w:lang w:val="en-US"/>
-        </w:rPr>
-        <w:t>Regulatory framework and business models for charging plug-in electric vehicles: Infrastructure, agents, and commercial relationships</w:t>
+        <w:t>“Regulatory framework and business models for charging plug-in electric vehicles: Infrastructure, agents, and commercial relationships</w:t>
       </w:r>
       <w:r>
         <w:rPr>
@@ -1019,14 +1011,7 @@
           <w:rFonts w:ascii="Trebuchet MS" w:hAnsi="Trebuchet MS"/>
           <w:lang w:val="en-US"/>
         </w:rPr>
-        <w:t>EVs</w:t>
-      </w:r>
-      <w:r>
-        <w:rPr>
-          <w:rFonts w:ascii="Trebuchet MS" w:hAnsi="Trebuchet MS"/>
-          <w:lang w:val="en-US"/>
-        </w:rPr>
-        <w:t>.</w:t>
+        <w:t>EVs.</w:t>
       </w:r>
       <w:proofErr w:type="gramEnd"/>
     </w:p>
@@ -1120,62 +1105,38 @@
           <w:rFonts w:ascii="Trebuchet MS" w:hAnsi="Trebuchet MS"/>
           <w:lang w:val="en-US"/>
         </w:rPr>
-        <w:t>r at least European standardiza</w:t>
-      </w:r>
-      <w:r>
-        <w:rPr>
-          <w:rFonts w:ascii="Trebuchet MS" w:hAnsi="Trebuchet MS"/>
-          <w:lang w:val="en-US"/>
-        </w:rPr>
-        <w:t>tion of charging infrastructures and technologies, including smart grids, with open communication standards, should be highlighted.</w:t>
-      </w:r>
-    </w:p>
-    <w:p>
-      <w:pPr>
-        <w:jc w:val="both"/>
-        <w:rPr>
-          <w:rFonts w:ascii="Trebuchet MS" w:hAnsi="Trebuchet MS"/>
-          <w:lang w:val="en-US"/>
-        </w:rPr>
-      </w:pPr>
-      <w:r>
-        <w:rPr>
-          <w:rFonts w:ascii="Trebuchet MS" w:hAnsi="Trebuchet MS"/>
-          <w:lang w:val="en-US"/>
-        </w:rPr>
-        <w:t>The currently perceived purchase premiums compared to internal combustion engines are widely being discussed and a multitude of different policy schemes to foster EV adoption is evaluated.</w:t>
-      </w:r>
-    </w:p>
-    <w:p>
-      <w:pPr>
-        <w:jc w:val="both"/>
-        <w:rPr>
-          <w:rFonts w:ascii="Trebuchet MS" w:hAnsi="Trebuchet MS"/>
-          <w:lang w:val="en-US"/>
-        </w:rPr>
-      </w:pPr>
-      <w:r>
-        <w:rPr>
-          <w:rFonts w:ascii="Trebuchet MS" w:hAnsi="Trebuchet MS"/>
-          <w:lang w:val="en-US"/>
-        </w:rPr>
-        <w:t>In addition to technological developments and policy measures, regulatory issues related to investment and deployment of the required infrastructure need to be formulated and adequately solved.</w:t>
-      </w:r>
-    </w:p>
-    <w:p>
-      <w:pPr>
-        <w:jc w:val="both"/>
-        <w:rPr>
-          <w:rFonts w:ascii="Trebuchet MS" w:hAnsi="Trebuchet MS"/>
-          <w:lang w:val="en-US"/>
-        </w:rPr>
-      </w:pPr>
-      <w:r>
-        <w:rPr>
-          <w:rFonts w:ascii="Trebuchet MS" w:hAnsi="Trebuchet MS"/>
-          <w:lang w:val="en-US"/>
-        </w:rPr>
-        <w:t>Coherently, there is a need for discussing how and which agents should be authorized to provide EV charging and pricing of those services, as well as how EV storage capability could be appropriately marketed to provide vehicle-to-grid (V2G) services</w:t>
+        <w:t xml:space="preserve">r at least European </w:t>
+      </w:r>
+      <w:r>
+        <w:rPr>
+          <w:rFonts w:ascii="Trebuchet MS" w:hAnsi="Trebuchet MS"/>
+          <w:b/>
+          <w:lang w:val="en-US"/>
+        </w:rPr>
+        <w:t>standardiza</w:t>
+      </w:r>
+      <w:r>
+        <w:rPr>
+          <w:rFonts w:ascii="Trebuchet MS" w:hAnsi="Trebuchet MS"/>
+          <w:b/>
+          <w:lang w:val="en-US"/>
+        </w:rPr>
+        <w:t>tion of charging infrastructures and technologies</w:t>
+      </w:r>
+      <w:r>
+        <w:rPr>
+          <w:rFonts w:ascii="Trebuchet MS" w:hAnsi="Trebuchet MS"/>
+          <w:lang w:val="en-US"/>
+        </w:rPr>
+        <w:t xml:space="preserve">, including smart grids, with open communication standards, should be </w:t>
+      </w:r>
+      <w:r>
+        <w:rPr>
+          <w:rFonts w:ascii="Trebuchet MS" w:hAnsi="Trebuchet MS"/>
+          <w:b/>
+          <w:lang w:val="en-US"/>
+        </w:rPr>
+        <w:t>highlighted</w:t>
       </w:r>
       <w:r>
         <w:rPr>
@@ -1198,31 +1159,165 @@
           <w:rFonts w:ascii="Trebuchet MS" w:hAnsi="Trebuchet MS"/>
           <w:lang w:val="en-US"/>
         </w:rPr>
-        <w:t>Therefore, still many questions remain to be answered within a consistent regulatory framework considering rules and players in existing electricity markets</w:t>
-      </w:r>
-      <w:r>
-        <w:rPr>
-          <w:rFonts w:ascii="Trebuchet MS" w:hAnsi="Trebuchet MS"/>
-          <w:lang w:val="en-US"/>
-        </w:rPr>
-        <w:t>.</w:t>
-      </w:r>
-    </w:p>
-    <w:p>
-      <w:pPr>
-        <w:jc w:val="both"/>
-        <w:rPr>
-          <w:rFonts w:ascii="Trebuchet MS" w:hAnsi="Trebuchet MS"/>
-          <w:lang w:val="en-US"/>
-        </w:rPr>
-      </w:pPr>
-      <w:r>
-        <w:rPr>
-          <w:rFonts w:ascii="Trebuchet MS" w:hAnsi="Trebuchet MS"/>
-          <w:lang w:val="en-US"/>
-        </w:rPr>
-        <w:t>As an</w:t>
-      </w:r>
+        <w:t xml:space="preserve">The currently perceived purchase premiums compared to internal combustion engines are widely being discussed and a </w:t>
+      </w:r>
+      <w:r>
+        <w:rPr>
+          <w:rFonts w:ascii="Trebuchet MS" w:hAnsi="Trebuchet MS"/>
+          <w:b/>
+          <w:lang w:val="en-US"/>
+        </w:rPr>
+        <w:t>multitude of different policy schemes</w:t>
+      </w:r>
+      <w:r>
+        <w:rPr>
+          <w:rFonts w:ascii="Trebuchet MS" w:hAnsi="Trebuchet MS"/>
+          <w:lang w:val="en-US"/>
+        </w:rPr>
+        <w:t xml:space="preserve"> to foster EV adoption is evaluated.</w:t>
+      </w:r>
+    </w:p>
+    <w:p>
+      <w:pPr>
+        <w:jc w:val="both"/>
+        <w:rPr>
+          <w:rFonts w:ascii="Trebuchet MS" w:hAnsi="Trebuchet MS"/>
+          <w:lang w:val="en-US"/>
+        </w:rPr>
+      </w:pPr>
+      <w:r>
+        <w:rPr>
+          <w:rFonts w:ascii="Trebuchet MS" w:hAnsi="Trebuchet MS"/>
+          <w:lang w:val="en-US"/>
+        </w:rPr>
+        <w:t xml:space="preserve">In addition to technological developments and policy measures, </w:t>
+      </w:r>
+      <w:r>
+        <w:rPr>
+          <w:rFonts w:ascii="Trebuchet MS" w:hAnsi="Trebuchet MS"/>
+          <w:b/>
+          <w:lang w:val="en-US"/>
+        </w:rPr>
+        <w:t>regulatory issues</w:t>
+      </w:r>
+      <w:r>
+        <w:rPr>
+          <w:rFonts w:ascii="Trebuchet MS" w:hAnsi="Trebuchet MS"/>
+          <w:lang w:val="en-US"/>
+        </w:rPr>
+        <w:t xml:space="preserve"> related to investment and deployment of the required infrastructure </w:t>
+      </w:r>
+      <w:r>
+        <w:rPr>
+          <w:rFonts w:ascii="Trebuchet MS" w:hAnsi="Trebuchet MS"/>
+          <w:b/>
+          <w:lang w:val="en-US"/>
+        </w:rPr>
+        <w:t>need to be formulated</w:t>
+      </w:r>
+      <w:r>
+        <w:rPr>
+          <w:rFonts w:ascii="Trebuchet MS" w:hAnsi="Trebuchet MS"/>
+          <w:lang w:val="en-US"/>
+        </w:rPr>
+        <w:t xml:space="preserve"> and adequately solved.</w:t>
+      </w:r>
+    </w:p>
+    <w:p>
+      <w:pPr>
+        <w:jc w:val="both"/>
+        <w:rPr>
+          <w:rFonts w:ascii="Trebuchet MS" w:hAnsi="Trebuchet MS"/>
+          <w:lang w:val="en-US"/>
+        </w:rPr>
+      </w:pPr>
+      <w:r>
+        <w:rPr>
+          <w:rFonts w:ascii="Trebuchet MS" w:hAnsi="Trebuchet MS"/>
+          <w:lang w:val="en-US"/>
+        </w:rPr>
+        <w:t xml:space="preserve">Coherently, there is a need for discussing </w:t>
+      </w:r>
+      <w:r>
+        <w:rPr>
+          <w:rFonts w:ascii="Trebuchet MS" w:hAnsi="Trebuchet MS"/>
+          <w:b/>
+          <w:lang w:val="en-US"/>
+        </w:rPr>
+        <w:t>how and which agents</w:t>
+      </w:r>
+      <w:r>
+        <w:rPr>
+          <w:rFonts w:ascii="Trebuchet MS" w:hAnsi="Trebuchet MS"/>
+          <w:lang w:val="en-US"/>
+        </w:rPr>
+        <w:t xml:space="preserve"> should be authorized to provide EV charging and pricing of those services, as well as how EV storage capability could be appropriately marketed to provide vehicle-to-grid (V2G) services.</w:t>
+      </w:r>
+    </w:p>
+    <w:p>
+      <w:pPr>
+        <w:jc w:val="both"/>
+        <w:rPr>
+          <w:rFonts w:ascii="Trebuchet MS" w:hAnsi="Trebuchet MS"/>
+          <w:lang w:val="en-US"/>
+        </w:rPr>
+      </w:pPr>
+      <w:r>
+        <w:rPr>
+          <w:rFonts w:ascii="Trebuchet MS" w:hAnsi="Trebuchet MS"/>
+          <w:lang w:val="en-US"/>
+        </w:rPr>
+        <w:t xml:space="preserve">Therefore, still many questions remain to be answered within </w:t>
+      </w:r>
+      <w:r>
+        <w:rPr>
+          <w:rFonts w:ascii="Trebuchet MS" w:hAnsi="Trebuchet MS"/>
+          <w:b/>
+          <w:lang w:val="en-US"/>
+        </w:rPr>
+        <w:t>a consistent regulatory framework considering rules and players</w:t>
+      </w:r>
+      <w:r>
+        <w:rPr>
+          <w:rFonts w:ascii="Trebuchet MS" w:hAnsi="Trebuchet MS"/>
+          <w:lang w:val="en-US"/>
+        </w:rPr>
+        <w:t xml:space="preserve"> in existing electricity markets.</w:t>
+      </w:r>
+    </w:p>
+    <w:p>
+      <w:pPr>
+        <w:jc w:val="both"/>
+        <w:rPr>
+          <w:rFonts w:ascii="Trebuchet MS" w:hAnsi="Trebuchet MS"/>
+          <w:lang w:val="en-US"/>
+        </w:rPr>
+      </w:pPr>
+      <w:r>
+        <w:rPr>
+          <w:rFonts w:ascii="Trebuchet MS" w:hAnsi="Trebuchet MS"/>
+          <w:lang w:val="en-US"/>
+        </w:rPr>
+        <w:t>As an example of these issues, in California, the Public Utilities Commission has opened a rule making process, in which a number of issues are proposed for consultation with stakeholders. It is yet to be determined (</w:t>
+      </w:r>
+      <w:proofErr w:type="spellStart"/>
+      <w:r>
+        <w:rPr>
+          <w:rFonts w:ascii="Trebuchet MS" w:hAnsi="Trebuchet MS"/>
+          <w:lang w:val="en-US"/>
+        </w:rPr>
+        <w:t>i</w:t>
+      </w:r>
+      <w:proofErr w:type="spellEnd"/>
+      <w:r>
+        <w:rPr>
+          <w:rFonts w:ascii="Trebuchet MS" w:hAnsi="Trebuchet MS"/>
+          <w:lang w:val="en-US"/>
+        </w:rPr>
+        <w:t>) how to implement obligatory variable tariffs (ii) legal status of electricity resellers, (iii) incentive creation for users to adopt remote</w:t>
+      </w:r>
+      <w:bookmarkStart w:id="0" w:name="_GoBack"/>
+      <w:bookmarkEnd w:id="0"/>
       <w:r>
         <w:rPr>
           <w:rFonts w:ascii="Trebuchet MS" w:hAnsi="Trebuchet MS"/>
@@ -1235,1256 +1330,8 @@
           <w:rFonts w:ascii="Trebuchet MS" w:hAnsi="Trebuchet MS"/>
           <w:lang w:val="en-US"/>
         </w:rPr>
-        <w:t>example</w:t>
-      </w:r>
-      <w:r>
-        <w:rPr>
-          <w:rFonts w:ascii="Trebuchet MS" w:hAnsi="Trebuchet MS"/>
-          <w:lang w:val="en-US"/>
-        </w:rPr>
-        <w:t xml:space="preserve"> </w:t>
-      </w:r>
-      <w:r>
-        <w:rPr>
-          <w:rFonts w:ascii="Trebuchet MS" w:hAnsi="Trebuchet MS"/>
-          <w:lang w:val="en-US"/>
-        </w:rPr>
-        <w:t>of</w:t>
-      </w:r>
-      <w:r>
-        <w:rPr>
-          <w:rFonts w:ascii="Trebuchet MS" w:hAnsi="Trebuchet MS"/>
-          <w:lang w:val="en-US"/>
-        </w:rPr>
-        <w:t xml:space="preserve"> </w:t>
-      </w:r>
-      <w:r>
-        <w:rPr>
-          <w:rFonts w:ascii="Trebuchet MS" w:hAnsi="Trebuchet MS"/>
-          <w:lang w:val="en-US"/>
-        </w:rPr>
-        <w:t>these</w:t>
-      </w:r>
-      <w:r>
-        <w:rPr>
-          <w:rFonts w:ascii="Trebuchet MS" w:hAnsi="Trebuchet MS"/>
-          <w:lang w:val="en-US"/>
-        </w:rPr>
-        <w:t xml:space="preserve"> </w:t>
-      </w:r>
-      <w:r>
-        <w:rPr>
-          <w:rFonts w:ascii="Trebuchet MS" w:hAnsi="Trebuchet MS"/>
-          <w:lang w:val="en-US"/>
-        </w:rPr>
-        <w:t>issues,</w:t>
-      </w:r>
-      <w:r>
-        <w:rPr>
-          <w:rFonts w:ascii="Trebuchet MS" w:hAnsi="Trebuchet MS"/>
-          <w:lang w:val="en-US"/>
-        </w:rPr>
-        <w:t xml:space="preserve"> </w:t>
-      </w:r>
-      <w:r>
-        <w:rPr>
-          <w:rFonts w:ascii="Trebuchet MS" w:hAnsi="Trebuchet MS"/>
-          <w:lang w:val="en-US"/>
-        </w:rPr>
-        <w:t>in</w:t>
-      </w:r>
-      <w:r>
-        <w:rPr>
-          <w:rFonts w:ascii="Trebuchet MS" w:hAnsi="Trebuchet MS"/>
-          <w:lang w:val="en-US"/>
-        </w:rPr>
-        <w:t xml:space="preserve"> </w:t>
-      </w:r>
-      <w:r>
-        <w:rPr>
-          <w:rFonts w:ascii="Trebuchet MS" w:hAnsi="Trebuchet MS"/>
-          <w:lang w:val="en-US"/>
-        </w:rPr>
-        <w:t>California,</w:t>
-      </w:r>
-      <w:r>
-        <w:rPr>
-          <w:rFonts w:ascii="Trebuchet MS" w:hAnsi="Trebuchet MS"/>
-          <w:lang w:val="en-US"/>
-        </w:rPr>
-        <w:t xml:space="preserve"> </w:t>
-      </w:r>
-      <w:r>
-        <w:rPr>
-          <w:rFonts w:ascii="Trebuchet MS" w:hAnsi="Trebuchet MS"/>
-          <w:lang w:val="en-US"/>
-        </w:rPr>
-        <w:t>the</w:t>
-      </w:r>
-      <w:r>
-        <w:rPr>
-          <w:rFonts w:ascii="Trebuchet MS" w:hAnsi="Trebuchet MS"/>
-          <w:lang w:val="en-US"/>
-        </w:rPr>
-        <w:t xml:space="preserve"> </w:t>
-      </w:r>
-      <w:r>
-        <w:rPr>
-          <w:rFonts w:ascii="Trebuchet MS" w:hAnsi="Trebuchet MS"/>
-          <w:lang w:val="en-US"/>
-        </w:rPr>
-        <w:t>Public</w:t>
-      </w:r>
-      <w:r>
-        <w:rPr>
-          <w:rFonts w:ascii="Trebuchet MS" w:hAnsi="Trebuchet MS"/>
-          <w:lang w:val="en-US"/>
-        </w:rPr>
-        <w:t xml:space="preserve"> </w:t>
-      </w:r>
-      <w:r>
-        <w:rPr>
-          <w:rFonts w:ascii="Trebuchet MS" w:hAnsi="Trebuchet MS"/>
-          <w:lang w:val="en-US"/>
-        </w:rPr>
-        <w:t>Utilities</w:t>
-      </w:r>
-      <w:r>
-        <w:rPr>
-          <w:rFonts w:ascii="Trebuchet MS" w:hAnsi="Trebuchet MS"/>
-          <w:lang w:val="en-US"/>
-        </w:rPr>
-        <w:t xml:space="preserve"> </w:t>
-      </w:r>
-      <w:r>
-        <w:rPr>
-          <w:rFonts w:ascii="Trebuchet MS" w:hAnsi="Trebuchet MS"/>
-          <w:lang w:val="en-US"/>
-        </w:rPr>
-        <w:t>Commission has</w:t>
-      </w:r>
-      <w:r>
-        <w:rPr>
-          <w:rFonts w:ascii="Trebuchet MS" w:hAnsi="Trebuchet MS"/>
-          <w:lang w:val="en-US"/>
-        </w:rPr>
-        <w:t xml:space="preserve"> </w:t>
-      </w:r>
-      <w:r>
-        <w:rPr>
-          <w:rFonts w:ascii="Trebuchet MS" w:hAnsi="Trebuchet MS"/>
-          <w:lang w:val="en-US"/>
-        </w:rPr>
-        <w:t>opened</w:t>
-      </w:r>
-      <w:r>
-        <w:rPr>
-          <w:rFonts w:ascii="Trebuchet MS" w:hAnsi="Trebuchet MS"/>
-          <w:lang w:val="en-US"/>
-        </w:rPr>
-        <w:t xml:space="preserve"> </w:t>
-      </w:r>
-      <w:r>
-        <w:rPr>
-          <w:rFonts w:ascii="Trebuchet MS" w:hAnsi="Trebuchet MS"/>
-          <w:lang w:val="en-US"/>
-        </w:rPr>
-        <w:t>a</w:t>
-      </w:r>
-      <w:r>
-        <w:rPr>
-          <w:rFonts w:ascii="Trebuchet MS" w:hAnsi="Trebuchet MS"/>
-          <w:lang w:val="en-US"/>
-        </w:rPr>
-        <w:t xml:space="preserve"> </w:t>
-      </w:r>
-      <w:r>
-        <w:rPr>
-          <w:rFonts w:ascii="Trebuchet MS" w:hAnsi="Trebuchet MS"/>
-          <w:lang w:val="en-US"/>
-        </w:rPr>
-        <w:t>rule</w:t>
-      </w:r>
-      <w:r>
-        <w:rPr>
-          <w:rFonts w:ascii="Trebuchet MS" w:hAnsi="Trebuchet MS"/>
-          <w:lang w:val="en-US"/>
-        </w:rPr>
-        <w:t xml:space="preserve"> making p</w:t>
-      </w:r>
-      <w:r>
-        <w:rPr>
-          <w:rFonts w:ascii="Trebuchet MS" w:hAnsi="Trebuchet MS"/>
-          <w:lang w:val="en-US"/>
-        </w:rPr>
-        <w:t>rocess,</w:t>
-      </w:r>
-      <w:r>
-        <w:rPr>
-          <w:rFonts w:ascii="Trebuchet MS" w:hAnsi="Trebuchet MS"/>
-          <w:lang w:val="en-US"/>
-        </w:rPr>
-        <w:t xml:space="preserve"> in which </w:t>
-      </w:r>
-      <w:r>
-        <w:rPr>
-          <w:rFonts w:ascii="Trebuchet MS" w:hAnsi="Trebuchet MS"/>
-          <w:lang w:val="en-US"/>
-        </w:rPr>
-        <w:t>a</w:t>
-      </w:r>
-      <w:r>
-        <w:rPr>
-          <w:rFonts w:ascii="Trebuchet MS" w:hAnsi="Trebuchet MS"/>
-          <w:lang w:val="en-US"/>
-        </w:rPr>
-        <w:t xml:space="preserve"> </w:t>
-      </w:r>
-      <w:r>
-        <w:rPr>
-          <w:rFonts w:ascii="Trebuchet MS" w:hAnsi="Trebuchet MS"/>
-          <w:lang w:val="en-US"/>
-        </w:rPr>
-        <w:t>number</w:t>
-      </w:r>
-      <w:r>
-        <w:rPr>
-          <w:rFonts w:ascii="Trebuchet MS" w:hAnsi="Trebuchet MS"/>
-          <w:lang w:val="en-US"/>
-        </w:rPr>
-        <w:t xml:space="preserve"> </w:t>
-      </w:r>
-      <w:r>
-        <w:rPr>
-          <w:rFonts w:ascii="Trebuchet MS" w:hAnsi="Trebuchet MS"/>
-          <w:lang w:val="en-US"/>
-        </w:rPr>
-        <w:t>of issues</w:t>
-      </w:r>
-      <w:r>
-        <w:rPr>
-          <w:rFonts w:ascii="Trebuchet MS" w:hAnsi="Trebuchet MS"/>
-          <w:lang w:val="en-US"/>
-        </w:rPr>
-        <w:t xml:space="preserve"> </w:t>
-      </w:r>
-      <w:r>
-        <w:rPr>
-          <w:rFonts w:ascii="Trebuchet MS" w:hAnsi="Trebuchet MS"/>
-          <w:lang w:val="en-US"/>
-        </w:rPr>
-        <w:t>are</w:t>
-      </w:r>
-      <w:r>
-        <w:rPr>
-          <w:rFonts w:ascii="Trebuchet MS" w:hAnsi="Trebuchet MS"/>
-          <w:lang w:val="en-US"/>
-        </w:rPr>
-        <w:t xml:space="preserve"> </w:t>
-      </w:r>
-      <w:r>
-        <w:rPr>
-          <w:rFonts w:ascii="Trebuchet MS" w:hAnsi="Trebuchet MS"/>
-          <w:lang w:val="en-US"/>
-        </w:rPr>
-        <w:t>proposed</w:t>
-      </w:r>
-      <w:r>
-        <w:rPr>
-          <w:rFonts w:ascii="Trebuchet MS" w:hAnsi="Trebuchet MS"/>
-          <w:lang w:val="en-US"/>
-        </w:rPr>
-        <w:t xml:space="preserve"> </w:t>
-      </w:r>
-      <w:r>
-        <w:rPr>
-          <w:rFonts w:ascii="Trebuchet MS" w:hAnsi="Trebuchet MS"/>
-          <w:lang w:val="en-US"/>
-        </w:rPr>
-        <w:t>for</w:t>
-      </w:r>
-      <w:r>
-        <w:rPr>
-          <w:rFonts w:ascii="Trebuchet MS" w:hAnsi="Trebuchet MS"/>
-          <w:lang w:val="en-US"/>
-        </w:rPr>
-        <w:t xml:space="preserve"> </w:t>
-      </w:r>
-      <w:r>
-        <w:rPr>
-          <w:rFonts w:ascii="Trebuchet MS" w:hAnsi="Trebuchet MS"/>
-          <w:lang w:val="en-US"/>
-        </w:rPr>
-        <w:t>consultation</w:t>
-      </w:r>
-      <w:r>
-        <w:rPr>
-          <w:rFonts w:ascii="Trebuchet MS" w:hAnsi="Trebuchet MS"/>
-          <w:lang w:val="en-US"/>
-        </w:rPr>
-        <w:t xml:space="preserve"> </w:t>
-      </w:r>
-      <w:r>
-        <w:rPr>
-          <w:rFonts w:ascii="Trebuchet MS" w:hAnsi="Trebuchet MS"/>
-          <w:lang w:val="en-US"/>
-        </w:rPr>
-        <w:t>with</w:t>
-      </w:r>
-      <w:r>
-        <w:rPr>
-          <w:rFonts w:ascii="Trebuchet MS" w:hAnsi="Trebuchet MS"/>
-          <w:lang w:val="en-US"/>
-        </w:rPr>
-        <w:t xml:space="preserve"> </w:t>
-      </w:r>
-      <w:r>
-        <w:rPr>
-          <w:rFonts w:ascii="Trebuchet MS" w:hAnsi="Trebuchet MS"/>
-          <w:lang w:val="en-US"/>
-        </w:rPr>
-        <w:t>stakeholders.</w:t>
-      </w:r>
-      <w:r>
-        <w:rPr>
-          <w:rFonts w:ascii="Trebuchet MS" w:hAnsi="Trebuchet MS"/>
-          <w:lang w:val="en-US"/>
-        </w:rPr>
-        <w:t xml:space="preserve"> </w:t>
-      </w:r>
-      <w:r>
-        <w:rPr>
-          <w:rFonts w:ascii="Trebuchet MS" w:hAnsi="Trebuchet MS"/>
-          <w:lang w:val="en-US"/>
-        </w:rPr>
-        <w:t>It</w:t>
-      </w:r>
-      <w:r>
-        <w:rPr>
-          <w:rFonts w:ascii="Trebuchet MS" w:hAnsi="Trebuchet MS"/>
-          <w:lang w:val="en-US"/>
-        </w:rPr>
-        <w:t xml:space="preserve"> </w:t>
-      </w:r>
-      <w:r>
-        <w:rPr>
-          <w:rFonts w:ascii="Trebuchet MS" w:hAnsi="Trebuchet MS"/>
-          <w:lang w:val="en-US"/>
-        </w:rPr>
-        <w:t>is</w:t>
-      </w:r>
-      <w:r>
-        <w:rPr>
-          <w:rFonts w:ascii="Trebuchet MS" w:hAnsi="Trebuchet MS"/>
-          <w:lang w:val="en-US"/>
-        </w:rPr>
-        <w:t xml:space="preserve"> </w:t>
-      </w:r>
-      <w:r>
-        <w:rPr>
-          <w:rFonts w:ascii="Trebuchet MS" w:hAnsi="Trebuchet MS"/>
-          <w:lang w:val="en-US"/>
-        </w:rPr>
-        <w:t>yet</w:t>
-      </w:r>
-      <w:r>
-        <w:rPr>
-          <w:rFonts w:ascii="Trebuchet MS" w:hAnsi="Trebuchet MS"/>
-          <w:lang w:val="en-US"/>
-        </w:rPr>
-        <w:t xml:space="preserve"> </w:t>
-      </w:r>
-      <w:r>
-        <w:rPr>
-          <w:rFonts w:ascii="Trebuchet MS" w:hAnsi="Trebuchet MS"/>
-          <w:lang w:val="en-US"/>
-        </w:rPr>
-        <w:t>to be</w:t>
-      </w:r>
-      <w:r>
-        <w:rPr>
-          <w:rFonts w:ascii="Trebuchet MS" w:hAnsi="Trebuchet MS"/>
-          <w:lang w:val="en-US"/>
-        </w:rPr>
-        <w:t xml:space="preserve"> </w:t>
-      </w:r>
-      <w:r>
-        <w:rPr>
-          <w:rFonts w:ascii="Trebuchet MS" w:hAnsi="Trebuchet MS"/>
-          <w:lang w:val="en-US"/>
-        </w:rPr>
-        <w:t>determined</w:t>
-      </w:r>
-      <w:r>
-        <w:rPr>
-          <w:rFonts w:ascii="Trebuchet MS" w:hAnsi="Trebuchet MS"/>
-          <w:lang w:val="en-US"/>
-        </w:rPr>
-        <w:t xml:space="preserve"> </w:t>
-      </w:r>
-      <w:r>
-        <w:rPr>
-          <w:rFonts w:ascii="Trebuchet MS" w:hAnsi="Trebuchet MS"/>
-          <w:lang w:val="en-US"/>
-        </w:rPr>
-        <w:t>(</w:t>
-      </w:r>
-      <w:proofErr w:type="spellStart"/>
-      <w:r>
-        <w:rPr>
-          <w:rFonts w:ascii="Trebuchet MS" w:hAnsi="Trebuchet MS"/>
-          <w:lang w:val="en-US"/>
-        </w:rPr>
-        <w:t>i</w:t>
-      </w:r>
-      <w:proofErr w:type="spellEnd"/>
-      <w:r>
-        <w:rPr>
-          <w:rFonts w:ascii="Trebuchet MS" w:hAnsi="Trebuchet MS"/>
-          <w:lang w:val="en-US"/>
-        </w:rPr>
-        <w:t>)</w:t>
-      </w:r>
-      <w:r>
-        <w:rPr>
-          <w:rFonts w:ascii="Trebuchet MS" w:hAnsi="Trebuchet MS"/>
-          <w:lang w:val="en-US"/>
-        </w:rPr>
-        <w:t xml:space="preserve"> </w:t>
-      </w:r>
-      <w:r>
-        <w:rPr>
-          <w:rFonts w:ascii="Trebuchet MS" w:hAnsi="Trebuchet MS"/>
-          <w:lang w:val="en-US"/>
-        </w:rPr>
-        <w:t>how</w:t>
-      </w:r>
-      <w:r>
-        <w:rPr>
-          <w:rFonts w:ascii="Trebuchet MS" w:hAnsi="Trebuchet MS"/>
-          <w:lang w:val="en-US"/>
-        </w:rPr>
-        <w:t xml:space="preserve"> </w:t>
-      </w:r>
-      <w:r>
-        <w:rPr>
-          <w:rFonts w:ascii="Trebuchet MS" w:hAnsi="Trebuchet MS"/>
-          <w:lang w:val="en-US"/>
-        </w:rPr>
-        <w:t>to</w:t>
-      </w:r>
-      <w:r>
-        <w:rPr>
-          <w:rFonts w:ascii="Trebuchet MS" w:hAnsi="Trebuchet MS"/>
-          <w:lang w:val="en-US"/>
-        </w:rPr>
-        <w:t xml:space="preserve"> </w:t>
-      </w:r>
-      <w:r>
-        <w:rPr>
-          <w:rFonts w:ascii="Trebuchet MS" w:hAnsi="Trebuchet MS"/>
-          <w:lang w:val="en-US"/>
-        </w:rPr>
-        <w:t>implement</w:t>
-      </w:r>
-      <w:r>
-        <w:rPr>
-          <w:rFonts w:ascii="Trebuchet MS" w:hAnsi="Trebuchet MS"/>
-          <w:lang w:val="en-US"/>
-        </w:rPr>
-        <w:t xml:space="preserve"> </w:t>
-      </w:r>
-      <w:r>
-        <w:rPr>
-          <w:rFonts w:ascii="Trebuchet MS" w:hAnsi="Trebuchet MS"/>
-          <w:lang w:val="en-US"/>
-        </w:rPr>
-        <w:t>obligatory</w:t>
-      </w:r>
-      <w:r>
-        <w:rPr>
-          <w:rFonts w:ascii="Trebuchet MS" w:hAnsi="Trebuchet MS"/>
-          <w:lang w:val="en-US"/>
-        </w:rPr>
-        <w:t xml:space="preserve"> </w:t>
-      </w:r>
-      <w:r>
-        <w:rPr>
-          <w:rFonts w:ascii="Trebuchet MS" w:hAnsi="Trebuchet MS"/>
-          <w:lang w:val="en-US"/>
-        </w:rPr>
-        <w:t>variable</w:t>
-      </w:r>
-      <w:r>
-        <w:rPr>
-          <w:rFonts w:ascii="Trebuchet MS" w:hAnsi="Trebuchet MS"/>
-          <w:lang w:val="en-US"/>
-        </w:rPr>
-        <w:t xml:space="preserve"> </w:t>
-      </w:r>
-      <w:r>
-        <w:rPr>
-          <w:rFonts w:ascii="Trebuchet MS" w:hAnsi="Trebuchet MS"/>
-          <w:lang w:val="en-US"/>
-        </w:rPr>
-        <w:t>tariffs</w:t>
-      </w:r>
-      <w:r>
-        <w:rPr>
-          <w:rFonts w:ascii="Trebuchet MS" w:hAnsi="Trebuchet MS"/>
-          <w:lang w:val="en-US"/>
-        </w:rPr>
-        <w:t xml:space="preserve"> </w:t>
-      </w:r>
-      <w:r>
-        <w:rPr>
-          <w:rFonts w:ascii="Trebuchet MS" w:hAnsi="Trebuchet MS"/>
-          <w:lang w:val="en-US"/>
-        </w:rPr>
-        <w:t>(ii) legal</w:t>
-      </w:r>
-      <w:r>
-        <w:rPr>
-          <w:rFonts w:ascii="Trebuchet MS" w:hAnsi="Trebuchet MS"/>
-          <w:lang w:val="en-US"/>
-        </w:rPr>
-        <w:t xml:space="preserve"> </w:t>
-      </w:r>
-      <w:r>
-        <w:rPr>
-          <w:rFonts w:ascii="Trebuchet MS" w:hAnsi="Trebuchet MS"/>
-          <w:lang w:val="en-US"/>
-        </w:rPr>
-        <w:t>status</w:t>
-      </w:r>
-      <w:r>
-        <w:rPr>
-          <w:rFonts w:ascii="Trebuchet MS" w:hAnsi="Trebuchet MS"/>
-          <w:lang w:val="en-US"/>
-        </w:rPr>
-        <w:t xml:space="preserve"> </w:t>
-      </w:r>
-      <w:r>
-        <w:rPr>
-          <w:rFonts w:ascii="Trebuchet MS" w:hAnsi="Trebuchet MS"/>
-          <w:lang w:val="en-US"/>
-        </w:rPr>
-        <w:t>of</w:t>
-      </w:r>
-      <w:r>
-        <w:rPr>
-          <w:rFonts w:ascii="Trebuchet MS" w:hAnsi="Trebuchet MS"/>
-          <w:lang w:val="en-US"/>
-        </w:rPr>
-        <w:t xml:space="preserve"> </w:t>
-      </w:r>
-      <w:r>
-        <w:rPr>
-          <w:rFonts w:ascii="Trebuchet MS" w:hAnsi="Trebuchet MS"/>
-          <w:lang w:val="en-US"/>
-        </w:rPr>
-        <w:t>electricity</w:t>
-      </w:r>
-      <w:r>
-        <w:rPr>
-          <w:rFonts w:ascii="Trebuchet MS" w:hAnsi="Trebuchet MS"/>
-          <w:lang w:val="en-US"/>
-        </w:rPr>
-        <w:t xml:space="preserve"> </w:t>
-      </w:r>
-      <w:r>
-        <w:rPr>
-          <w:rFonts w:ascii="Trebuchet MS" w:hAnsi="Trebuchet MS"/>
-          <w:lang w:val="en-US"/>
-        </w:rPr>
-        <w:t>resellers</w:t>
-      </w:r>
-      <w:r>
-        <w:rPr>
-          <w:rFonts w:ascii="Trebuchet MS" w:hAnsi="Trebuchet MS"/>
-          <w:lang w:val="en-US"/>
-        </w:rPr>
-        <w:t xml:space="preserve">, </w:t>
-      </w:r>
-      <w:r>
-        <w:rPr>
-          <w:rFonts w:ascii="Trebuchet MS" w:hAnsi="Trebuchet MS"/>
-          <w:lang w:val="en-US"/>
-        </w:rPr>
-        <w:t>(iii)</w:t>
-      </w:r>
-      <w:r>
-        <w:rPr>
-          <w:rFonts w:ascii="Trebuchet MS" w:hAnsi="Trebuchet MS"/>
-          <w:lang w:val="en-US"/>
-        </w:rPr>
-        <w:t xml:space="preserve"> </w:t>
-      </w:r>
-      <w:r>
-        <w:rPr>
-          <w:rFonts w:ascii="Trebuchet MS" w:hAnsi="Trebuchet MS"/>
-          <w:lang w:val="en-US"/>
-        </w:rPr>
-        <w:t>incentive</w:t>
-      </w:r>
-      <w:r>
-        <w:rPr>
-          <w:rFonts w:ascii="Trebuchet MS" w:hAnsi="Trebuchet MS"/>
-          <w:lang w:val="en-US"/>
-        </w:rPr>
-        <w:t xml:space="preserve"> </w:t>
-      </w:r>
-      <w:r>
-        <w:rPr>
-          <w:rFonts w:ascii="Trebuchet MS" w:hAnsi="Trebuchet MS"/>
-          <w:lang w:val="en-US"/>
-        </w:rPr>
-        <w:t>creation</w:t>
-      </w:r>
-      <w:r>
-        <w:rPr>
-          <w:rFonts w:ascii="Trebuchet MS" w:hAnsi="Trebuchet MS"/>
-          <w:lang w:val="en-US"/>
-        </w:rPr>
-        <w:t xml:space="preserve"> </w:t>
-      </w:r>
-      <w:r>
-        <w:rPr>
-          <w:rFonts w:ascii="Trebuchet MS" w:hAnsi="Trebuchet MS"/>
-          <w:lang w:val="en-US"/>
-        </w:rPr>
-        <w:t>for</w:t>
-      </w:r>
-      <w:r>
-        <w:rPr>
-          <w:rFonts w:ascii="Trebuchet MS" w:hAnsi="Trebuchet MS"/>
-          <w:lang w:val="en-US"/>
-        </w:rPr>
-        <w:t xml:space="preserve"> </w:t>
-      </w:r>
-      <w:r>
-        <w:rPr>
-          <w:rFonts w:ascii="Trebuchet MS" w:hAnsi="Trebuchet MS"/>
-          <w:lang w:val="en-US"/>
-        </w:rPr>
-        <w:t>users to</w:t>
-      </w:r>
-      <w:r>
-        <w:rPr>
-          <w:rFonts w:ascii="Trebuchet MS" w:hAnsi="Trebuchet MS"/>
-          <w:lang w:val="en-US"/>
-        </w:rPr>
-        <w:t xml:space="preserve"> </w:t>
-      </w:r>
-      <w:r>
-        <w:rPr>
-          <w:rFonts w:ascii="Trebuchet MS" w:hAnsi="Trebuchet MS"/>
-          <w:lang w:val="en-US"/>
-        </w:rPr>
-        <w:t>adopt</w:t>
-      </w:r>
-      <w:r>
-        <w:rPr>
-          <w:rFonts w:ascii="Trebuchet MS" w:hAnsi="Trebuchet MS"/>
-          <w:lang w:val="en-US"/>
-        </w:rPr>
-        <w:t xml:space="preserve"> </w:t>
-      </w:r>
-      <w:r>
-        <w:rPr>
-          <w:rFonts w:ascii="Trebuchet MS" w:hAnsi="Trebuchet MS"/>
-          <w:lang w:val="en-US"/>
-        </w:rPr>
-        <w:t>remote</w:t>
-      </w:r>
-      <w:r>
-        <w:rPr>
-          <w:rFonts w:ascii="Trebuchet MS" w:hAnsi="Trebuchet MS"/>
-          <w:lang w:val="en-US"/>
-        </w:rPr>
-        <w:t xml:space="preserve"> </w:t>
-      </w:r>
-      <w:r>
-        <w:rPr>
-          <w:rFonts w:ascii="Trebuchet MS" w:hAnsi="Trebuchet MS"/>
-          <w:lang w:val="en-US"/>
-        </w:rPr>
         <w:lastRenderedPageBreak/>
-        <w:t>charge</w:t>
-      </w:r>
-      <w:r>
-        <w:rPr>
-          <w:rFonts w:ascii="Trebuchet MS" w:hAnsi="Trebuchet MS"/>
-          <w:lang w:val="en-US"/>
-        </w:rPr>
-        <w:t xml:space="preserve"> </w:t>
-      </w:r>
-      <w:r>
-        <w:rPr>
-          <w:rFonts w:ascii="Trebuchet MS" w:hAnsi="Trebuchet MS"/>
-          <w:lang w:val="en-US"/>
-        </w:rPr>
-        <w:t>control</w:t>
-      </w:r>
-      <w:r>
-        <w:rPr>
-          <w:rFonts w:ascii="Trebuchet MS" w:hAnsi="Trebuchet MS"/>
-          <w:lang w:val="en-US"/>
-        </w:rPr>
-        <w:t xml:space="preserve"> </w:t>
-      </w:r>
-      <w:r>
-        <w:rPr>
-          <w:rFonts w:ascii="Trebuchet MS" w:hAnsi="Trebuchet MS"/>
-          <w:lang w:val="en-US"/>
-        </w:rPr>
-        <w:t>of</w:t>
-      </w:r>
-      <w:r>
-        <w:rPr>
-          <w:rFonts w:ascii="Trebuchet MS" w:hAnsi="Trebuchet MS"/>
-          <w:lang w:val="en-US"/>
-        </w:rPr>
-        <w:t xml:space="preserve"> </w:t>
-      </w:r>
-      <w:r>
-        <w:rPr>
-          <w:rFonts w:ascii="Trebuchet MS" w:hAnsi="Trebuchet MS"/>
-          <w:lang w:val="en-US"/>
-        </w:rPr>
-        <w:t>valuable</w:t>
-      </w:r>
-      <w:r>
-        <w:rPr>
-          <w:rFonts w:ascii="Trebuchet MS" w:hAnsi="Trebuchet MS"/>
-          <w:lang w:val="en-US"/>
-        </w:rPr>
-        <w:t xml:space="preserve"> </w:t>
-      </w:r>
-      <w:r>
-        <w:rPr>
-          <w:rFonts w:ascii="Trebuchet MS" w:hAnsi="Trebuchet MS"/>
-          <w:lang w:val="en-US"/>
-        </w:rPr>
-        <w:t>2 batteries, and</w:t>
-      </w:r>
-      <w:r>
-        <w:rPr>
-          <w:rFonts w:ascii="Trebuchet MS" w:hAnsi="Trebuchet MS"/>
-          <w:lang w:val="en-US"/>
-        </w:rPr>
-        <w:t xml:space="preserve"> </w:t>
-      </w:r>
-      <w:r>
-        <w:rPr>
-          <w:rFonts w:ascii="Trebuchet MS" w:hAnsi="Trebuchet MS"/>
-          <w:lang w:val="en-US"/>
-        </w:rPr>
-        <w:t>(iv) allocation</w:t>
-      </w:r>
-      <w:r>
-        <w:rPr>
-          <w:rFonts w:ascii="Trebuchet MS" w:hAnsi="Trebuchet MS"/>
-          <w:lang w:val="en-US"/>
-        </w:rPr>
-        <w:t xml:space="preserve"> </w:t>
-      </w:r>
-      <w:r>
-        <w:rPr>
-          <w:rFonts w:ascii="Trebuchet MS" w:hAnsi="Trebuchet MS"/>
-          <w:lang w:val="en-US"/>
-        </w:rPr>
-        <w:t>and</w:t>
-      </w:r>
-      <w:r>
-        <w:rPr>
-          <w:rFonts w:ascii="Trebuchet MS" w:hAnsi="Trebuchet MS"/>
-          <w:lang w:val="en-US"/>
-        </w:rPr>
-        <w:t xml:space="preserve"> </w:t>
-      </w:r>
-      <w:r>
-        <w:rPr>
-          <w:rFonts w:ascii="Trebuchet MS" w:hAnsi="Trebuchet MS"/>
-          <w:lang w:val="en-US"/>
-        </w:rPr>
-        <w:t>recovery</w:t>
-      </w:r>
-      <w:r>
-        <w:rPr>
-          <w:rFonts w:ascii="Trebuchet MS" w:hAnsi="Trebuchet MS"/>
-          <w:lang w:val="en-US"/>
-        </w:rPr>
-        <w:t xml:space="preserve"> </w:t>
-      </w:r>
-      <w:r>
-        <w:rPr>
-          <w:rFonts w:ascii="Trebuchet MS" w:hAnsi="Trebuchet MS"/>
-          <w:lang w:val="en-US"/>
-        </w:rPr>
-        <w:t>of</w:t>
-      </w:r>
-      <w:r>
-        <w:rPr>
-          <w:rFonts w:ascii="Trebuchet MS" w:hAnsi="Trebuchet MS"/>
-          <w:lang w:val="en-US"/>
-        </w:rPr>
-        <w:t xml:space="preserve"> </w:t>
-      </w:r>
-      <w:r>
-        <w:rPr>
-          <w:rFonts w:ascii="Trebuchet MS" w:hAnsi="Trebuchet MS"/>
-          <w:lang w:val="en-US"/>
-        </w:rPr>
-        <w:t>investment</w:t>
-      </w:r>
-      <w:r>
-        <w:rPr>
-          <w:rFonts w:ascii="Trebuchet MS" w:hAnsi="Trebuchet MS"/>
-          <w:lang w:val="en-US"/>
-        </w:rPr>
-        <w:t xml:space="preserve"> </w:t>
-      </w:r>
-      <w:r>
-        <w:rPr>
-          <w:rFonts w:ascii="Trebuchet MS" w:hAnsi="Trebuchet MS"/>
-          <w:lang w:val="en-US"/>
-        </w:rPr>
-        <w:t>in</w:t>
-      </w:r>
-      <w:r>
-        <w:rPr>
-          <w:rFonts w:ascii="Trebuchet MS" w:hAnsi="Trebuchet MS"/>
-          <w:lang w:val="en-US"/>
-        </w:rPr>
-        <w:t xml:space="preserve"> </w:t>
-      </w:r>
-      <w:r>
-        <w:rPr>
-          <w:rFonts w:ascii="Trebuchet MS" w:hAnsi="Trebuchet MS"/>
-          <w:lang w:val="en-US"/>
-        </w:rPr>
-        <w:t>infrastructure</w:t>
-      </w:r>
-      <w:r>
-        <w:rPr>
-          <w:rFonts w:ascii="Trebuchet MS" w:hAnsi="Trebuchet MS"/>
-          <w:lang w:val="en-US"/>
-        </w:rPr>
-        <w:t xml:space="preserve"> </w:t>
-      </w:r>
-      <w:r>
-        <w:rPr>
-          <w:rFonts w:ascii="Trebuchet MS" w:hAnsi="Trebuchet MS"/>
-          <w:lang w:val="en-US"/>
-        </w:rPr>
-        <w:t>in</w:t>
-      </w:r>
-      <w:r>
-        <w:rPr>
-          <w:rFonts w:ascii="Trebuchet MS" w:hAnsi="Trebuchet MS"/>
-          <w:lang w:val="en-US"/>
-        </w:rPr>
-        <w:t xml:space="preserve"> </w:t>
-      </w:r>
-      <w:r>
-        <w:rPr>
-          <w:rFonts w:ascii="Trebuchet MS" w:hAnsi="Trebuchet MS"/>
-          <w:lang w:val="en-US"/>
-        </w:rPr>
-        <w:t>a</w:t>
-      </w:r>
-      <w:r>
-        <w:rPr>
-          <w:rFonts w:ascii="Trebuchet MS" w:hAnsi="Trebuchet MS"/>
-          <w:lang w:val="en-US"/>
-        </w:rPr>
-        <w:t xml:space="preserve"> </w:t>
-      </w:r>
-      <w:r>
-        <w:rPr>
-          <w:rFonts w:ascii="Trebuchet MS" w:hAnsi="Trebuchet MS"/>
-          <w:lang w:val="en-US"/>
-        </w:rPr>
-        <w:t>fair non-discriminatory</w:t>
-      </w:r>
-      <w:r>
-        <w:rPr>
-          <w:rFonts w:ascii="Trebuchet MS" w:hAnsi="Trebuchet MS"/>
-          <w:lang w:val="en-US"/>
-        </w:rPr>
-        <w:t xml:space="preserve"> </w:t>
-      </w:r>
-      <w:r>
-        <w:rPr>
-          <w:rFonts w:ascii="Trebuchet MS" w:hAnsi="Trebuchet MS"/>
-          <w:lang w:val="en-US"/>
-        </w:rPr>
-        <w:t>framework</w:t>
-      </w:r>
-      <w:r>
-        <w:rPr>
-          <w:rFonts w:ascii="Trebuchet MS" w:hAnsi="Trebuchet MS"/>
-          <w:lang w:val="en-US"/>
-        </w:rPr>
-        <w:t xml:space="preserve"> </w:t>
-      </w:r>
-      <w:r>
-        <w:rPr>
-          <w:rFonts w:ascii="Trebuchet MS" w:hAnsi="Trebuchet MS"/>
-          <w:lang w:val="en-US"/>
-        </w:rPr>
-        <w:t>(CPUC, 2010a). Furthermore,</w:t>
-      </w:r>
-      <w:r>
-        <w:rPr>
-          <w:rFonts w:ascii="Trebuchet MS" w:hAnsi="Trebuchet MS"/>
-          <w:lang w:val="en-US"/>
-        </w:rPr>
-        <w:t xml:space="preserve"> </w:t>
-      </w:r>
-      <w:r>
-        <w:rPr>
-          <w:rFonts w:ascii="Trebuchet MS" w:hAnsi="Trebuchet MS"/>
-          <w:lang w:val="en-US"/>
-        </w:rPr>
-        <w:t>there exists</w:t>
-      </w:r>
-      <w:r>
-        <w:rPr>
-          <w:rFonts w:ascii="Trebuchet MS" w:hAnsi="Trebuchet MS"/>
-          <w:lang w:val="en-US"/>
-        </w:rPr>
-        <w:t xml:space="preserve"> </w:t>
-      </w:r>
-      <w:r>
-        <w:rPr>
-          <w:rFonts w:ascii="Trebuchet MS" w:hAnsi="Trebuchet MS"/>
-          <w:lang w:val="en-US"/>
-        </w:rPr>
-        <w:t>an</w:t>
-      </w:r>
-      <w:r>
-        <w:rPr>
-          <w:rFonts w:ascii="Trebuchet MS" w:hAnsi="Trebuchet MS"/>
-          <w:lang w:val="en-US"/>
-        </w:rPr>
-        <w:t xml:space="preserve"> </w:t>
-      </w:r>
-      <w:r>
-        <w:rPr>
-          <w:rFonts w:ascii="Trebuchet MS" w:hAnsi="Trebuchet MS"/>
-          <w:lang w:val="en-US"/>
-        </w:rPr>
-        <w:t>intense</w:t>
-      </w:r>
-      <w:r>
-        <w:rPr>
-          <w:rFonts w:ascii="Trebuchet MS" w:hAnsi="Trebuchet MS"/>
-          <w:lang w:val="en-US"/>
-        </w:rPr>
-        <w:t xml:space="preserve"> </w:t>
-      </w:r>
-      <w:r>
-        <w:rPr>
-          <w:rFonts w:ascii="Trebuchet MS" w:hAnsi="Trebuchet MS"/>
-          <w:lang w:val="en-US"/>
-        </w:rPr>
-        <w:t>discussion</w:t>
-      </w:r>
-      <w:r>
-        <w:rPr>
-          <w:rFonts w:ascii="Trebuchet MS" w:hAnsi="Trebuchet MS"/>
-          <w:lang w:val="en-US"/>
-        </w:rPr>
-        <w:t xml:space="preserve"> </w:t>
-      </w:r>
-      <w:r>
-        <w:rPr>
-          <w:rFonts w:ascii="Trebuchet MS" w:hAnsi="Trebuchet MS"/>
-          <w:lang w:val="en-US"/>
-        </w:rPr>
-        <w:t>about</w:t>
-      </w:r>
-      <w:r>
-        <w:rPr>
-          <w:rFonts w:ascii="Trebuchet MS" w:hAnsi="Trebuchet MS"/>
-          <w:lang w:val="en-US"/>
-        </w:rPr>
-        <w:t xml:space="preserve"> </w:t>
-      </w:r>
-      <w:r>
-        <w:rPr>
-          <w:rFonts w:ascii="Trebuchet MS" w:hAnsi="Trebuchet MS"/>
-          <w:lang w:val="en-US"/>
-        </w:rPr>
-        <w:t>critical</w:t>
-      </w:r>
-      <w:r>
-        <w:rPr>
-          <w:rFonts w:ascii="Trebuchet MS" w:hAnsi="Trebuchet MS"/>
-          <w:lang w:val="en-US"/>
-        </w:rPr>
-        <w:t xml:space="preserve"> </w:t>
-      </w:r>
-      <w:r>
-        <w:rPr>
-          <w:rFonts w:ascii="Trebuchet MS" w:hAnsi="Trebuchet MS"/>
-          <w:lang w:val="en-US"/>
-        </w:rPr>
-        <w:t>metering</w:t>
-      </w:r>
-      <w:r>
-        <w:rPr>
-          <w:rFonts w:ascii="Trebuchet MS" w:hAnsi="Trebuchet MS"/>
-          <w:lang w:val="en-US"/>
-        </w:rPr>
-        <w:t xml:space="preserve"> </w:t>
-      </w:r>
-      <w:r>
-        <w:rPr>
-          <w:rFonts w:ascii="Trebuchet MS" w:hAnsi="Trebuchet MS"/>
-          <w:lang w:val="en-US"/>
-        </w:rPr>
-        <w:t>policies</w:t>
-      </w:r>
-      <w:r>
-        <w:rPr>
-          <w:rFonts w:ascii="Trebuchet MS" w:hAnsi="Trebuchet MS"/>
-          <w:lang w:val="en-US"/>
-        </w:rPr>
-        <w:t xml:space="preserve"> </w:t>
-      </w:r>
-      <w:r>
-        <w:rPr>
-          <w:rFonts w:ascii="Trebuchet MS" w:hAnsi="Trebuchet MS"/>
-          <w:lang w:val="en-US"/>
-        </w:rPr>
-        <w:t>in terms</w:t>
-      </w:r>
-      <w:r>
-        <w:rPr>
-          <w:rFonts w:ascii="Trebuchet MS" w:hAnsi="Trebuchet MS"/>
-          <w:lang w:val="en-US"/>
-        </w:rPr>
-        <w:t xml:space="preserve"> </w:t>
-      </w:r>
-      <w:r>
-        <w:rPr>
-          <w:rFonts w:ascii="Trebuchet MS" w:hAnsi="Trebuchet MS"/>
-          <w:lang w:val="en-US"/>
-        </w:rPr>
-        <w:t>of</w:t>
-      </w:r>
-      <w:r>
-        <w:rPr>
-          <w:rFonts w:ascii="Trebuchet MS" w:hAnsi="Trebuchet MS"/>
-          <w:lang w:val="en-US"/>
-        </w:rPr>
-        <w:t xml:space="preserve"> </w:t>
-      </w:r>
-      <w:r>
-        <w:rPr>
-          <w:rFonts w:ascii="Trebuchet MS" w:hAnsi="Trebuchet MS"/>
-          <w:lang w:val="en-US"/>
-        </w:rPr>
-        <w:t>metering</w:t>
-      </w:r>
-      <w:r>
-        <w:rPr>
-          <w:rFonts w:ascii="Trebuchet MS" w:hAnsi="Trebuchet MS"/>
-          <w:lang w:val="en-US"/>
-        </w:rPr>
-        <w:t xml:space="preserve"> </w:t>
-      </w:r>
-      <w:r>
-        <w:rPr>
-          <w:rFonts w:ascii="Trebuchet MS" w:hAnsi="Trebuchet MS"/>
-          <w:lang w:val="en-US"/>
-        </w:rPr>
-        <w:t>arrangements</w:t>
-      </w:r>
-      <w:r>
-        <w:rPr>
-          <w:rFonts w:ascii="Trebuchet MS" w:hAnsi="Trebuchet MS"/>
-          <w:lang w:val="en-US"/>
-        </w:rPr>
-        <w:t xml:space="preserve"> </w:t>
-      </w:r>
-      <w:r>
-        <w:rPr>
-          <w:rFonts w:ascii="Trebuchet MS" w:hAnsi="Trebuchet MS"/>
-          <w:lang w:val="en-US"/>
-        </w:rPr>
-        <w:t>(single,</w:t>
-      </w:r>
-      <w:r>
-        <w:rPr>
-          <w:rFonts w:ascii="Trebuchet MS" w:hAnsi="Trebuchet MS"/>
-          <w:lang w:val="en-US"/>
-        </w:rPr>
-        <w:t xml:space="preserve"> </w:t>
-      </w:r>
-      <w:r>
-        <w:rPr>
-          <w:rFonts w:ascii="Trebuchet MS" w:hAnsi="Trebuchet MS"/>
-          <w:lang w:val="en-US"/>
-        </w:rPr>
-        <w:t>sub-and</w:t>
-      </w:r>
-      <w:r>
-        <w:rPr>
-          <w:rFonts w:ascii="Trebuchet MS" w:hAnsi="Trebuchet MS"/>
-          <w:lang w:val="en-US"/>
-        </w:rPr>
-        <w:t xml:space="preserve"> </w:t>
-      </w:r>
-      <w:r>
-        <w:rPr>
-          <w:rFonts w:ascii="Trebuchet MS" w:hAnsi="Trebuchet MS"/>
-          <w:lang w:val="en-US"/>
-        </w:rPr>
-        <w:t>separate</w:t>
-      </w:r>
-      <w:r>
-        <w:rPr>
-          <w:rFonts w:ascii="Trebuchet MS" w:hAnsi="Trebuchet MS"/>
-          <w:lang w:val="en-US"/>
-        </w:rPr>
-        <w:t xml:space="preserve"> </w:t>
-      </w:r>
-      <w:r>
-        <w:rPr>
-          <w:rFonts w:ascii="Trebuchet MS" w:hAnsi="Trebuchet MS"/>
-          <w:lang w:val="en-US"/>
-        </w:rPr>
-        <w:t>metering) and</w:t>
-      </w:r>
-      <w:r>
-        <w:rPr>
-          <w:rFonts w:ascii="Trebuchet MS" w:hAnsi="Trebuchet MS"/>
-          <w:lang w:val="en-US"/>
-        </w:rPr>
-        <w:t xml:space="preserve"> </w:t>
-      </w:r>
-      <w:r>
-        <w:rPr>
-          <w:rFonts w:ascii="Trebuchet MS" w:hAnsi="Trebuchet MS"/>
-          <w:lang w:val="en-US"/>
-        </w:rPr>
-        <w:t>their</w:t>
-      </w:r>
-      <w:r>
-        <w:rPr>
-          <w:rFonts w:ascii="Trebuchet MS" w:hAnsi="Trebuchet MS"/>
-          <w:lang w:val="en-US"/>
-        </w:rPr>
-        <w:t xml:space="preserve"> </w:t>
-      </w:r>
-      <w:r>
-        <w:rPr>
-          <w:rFonts w:ascii="Trebuchet MS" w:hAnsi="Trebuchet MS"/>
-          <w:lang w:val="en-US"/>
-        </w:rPr>
-        <w:t>implications</w:t>
-      </w:r>
-      <w:r>
-        <w:rPr>
-          <w:rFonts w:ascii="Trebuchet MS" w:hAnsi="Trebuchet MS"/>
-          <w:lang w:val="en-US"/>
-        </w:rPr>
-        <w:t xml:space="preserve"> </w:t>
-      </w:r>
-      <w:r>
-        <w:rPr>
-          <w:rFonts w:ascii="Trebuchet MS" w:hAnsi="Trebuchet MS"/>
-          <w:lang w:val="en-US"/>
-        </w:rPr>
-        <w:t>on</w:t>
-      </w:r>
-      <w:r>
-        <w:rPr>
-          <w:rFonts w:ascii="Trebuchet MS" w:hAnsi="Trebuchet MS"/>
-          <w:lang w:val="en-US"/>
-        </w:rPr>
-        <w:t xml:space="preserve"> </w:t>
-      </w:r>
-      <w:r>
-        <w:rPr>
-          <w:rFonts w:ascii="Trebuchet MS" w:hAnsi="Trebuchet MS"/>
-          <w:lang w:val="en-US"/>
-        </w:rPr>
-        <w:t>cost,</w:t>
-      </w:r>
-      <w:r>
-        <w:rPr>
-          <w:rFonts w:ascii="Trebuchet MS" w:hAnsi="Trebuchet MS"/>
-          <w:lang w:val="en-US"/>
-        </w:rPr>
-        <w:t xml:space="preserve"> </w:t>
-      </w:r>
-      <w:r>
-        <w:rPr>
-          <w:rFonts w:ascii="Trebuchet MS" w:hAnsi="Trebuchet MS"/>
-          <w:lang w:val="en-US"/>
-        </w:rPr>
-        <w:t>installation</w:t>
-      </w:r>
-      <w:r>
-        <w:rPr>
-          <w:rFonts w:ascii="Trebuchet MS" w:hAnsi="Trebuchet MS"/>
-          <w:lang w:val="en-US"/>
-        </w:rPr>
-        <w:t xml:space="preserve"> </w:t>
-      </w:r>
-      <w:r>
-        <w:rPr>
-          <w:rFonts w:ascii="Trebuchet MS" w:hAnsi="Trebuchet MS"/>
-          <w:lang w:val="en-US"/>
-        </w:rPr>
-        <w:t>time,</w:t>
-      </w:r>
-      <w:r>
-        <w:rPr>
-          <w:rFonts w:ascii="Trebuchet MS" w:hAnsi="Trebuchet MS"/>
-          <w:lang w:val="en-US"/>
-        </w:rPr>
-        <w:t xml:space="preserve"> </w:t>
-      </w:r>
-      <w:r>
-        <w:rPr>
-          <w:rFonts w:ascii="Trebuchet MS" w:hAnsi="Trebuchet MS"/>
-          <w:lang w:val="en-US"/>
-        </w:rPr>
-        <w:t>and</w:t>
-      </w:r>
-      <w:r>
-        <w:rPr>
-          <w:rFonts w:ascii="Trebuchet MS" w:hAnsi="Trebuchet MS"/>
-          <w:lang w:val="en-US"/>
-        </w:rPr>
-        <w:t xml:space="preserve"> </w:t>
-      </w:r>
-      <w:r>
-        <w:rPr>
-          <w:rFonts w:ascii="Trebuchet MS" w:hAnsi="Trebuchet MS"/>
-          <w:lang w:val="en-US"/>
-        </w:rPr>
-        <w:t>billing flexibility</w:t>
-      </w:r>
-      <w:r>
-        <w:rPr>
-          <w:rFonts w:ascii="Trebuchet MS" w:hAnsi="Trebuchet MS"/>
-          <w:lang w:val="en-US"/>
-        </w:rPr>
-        <w:t xml:space="preserve"> </w:t>
-      </w:r>
-      <w:r>
-        <w:rPr>
-          <w:rFonts w:ascii="Trebuchet MS" w:hAnsi="Trebuchet MS"/>
-          <w:lang w:val="en-US"/>
-        </w:rPr>
-        <w:t>(</w:t>
+        <w:t>charge control of valuable 2 batteries, and (iv) allocation and recovery of investment in infrastructure in a fair non-discriminatory framework (CPUC, 2010a). Furthermore, there exists an intense discussion about critical metering policies in terms of metering arrangements (single, sub-and separate metering) and their implications on cost, installation time, and billing flexibility (</w:t>
       </w:r>
       <w:proofErr w:type="spellStart"/>
       <w:r>
@@ -2759,7 +1606,7 @@
                     <pic:cNvPicPr/>
                   </pic:nvPicPr>
                   <pic:blipFill>
-                    <a:blip r:embed="rId8"/>
+                    <a:blip r:embed="rId6"/>
                     <a:stretch>
                       <a:fillRect/>
                     </a:stretch>
@@ -2794,15 +1641,7 @@
           <w:b/>
           <w:lang w:val="en-US"/>
         </w:rPr>
-        <w:t>Grid connection and charging installations</w:t>
-      </w:r>
-      <w:r>
-        <w:rPr>
-          <w:rFonts w:ascii="Trebuchet MS" w:hAnsi="Trebuchet MS" w:cs="Courier New"/>
-          <w:b/>
-          <w:lang w:val="en-US"/>
-        </w:rPr>
-        <w:t>:</w:t>
+        <w:t>Grid connection and charging installations:</w:t>
       </w:r>
     </w:p>
     <w:p>
@@ -2823,14 +1662,7 @@
           <w:rFonts w:ascii="Trebuchet MS" w:hAnsi="Trebuchet MS" w:cs="Courier New"/>
           <w:lang w:val="en-US"/>
         </w:rPr>
-        <w:t>Distribution gri</w:t>
-      </w:r>
-      <w:r>
-        <w:rPr>
-          <w:rFonts w:ascii="Trebuchet MS" w:hAnsi="Trebuchet MS" w:cs="Courier New"/>
-          <w:lang w:val="en-US"/>
-        </w:rPr>
-        <w:t>d</w:t>
+        <w:t>Distribution grid</w:t>
       </w:r>
     </w:p>
     <w:p>
@@ -2894,275 +1726,23 @@
           <w:rFonts w:ascii="Trebuchet MS" w:hAnsi="Trebuchet MS" w:cs="Courier New"/>
           <w:lang w:val="en-US"/>
         </w:rPr>
-        <w:t>EV charging</w:t>
-      </w:r>
+        <w:t xml:space="preserve">EV charging point or charging post (CP): is the connection point between the </w:t>
+      </w:r>
+      <w:proofErr w:type="spellStart"/>
       <w:r>
         <w:rPr>
           <w:rFonts w:ascii="Trebuchet MS" w:hAnsi="Trebuchet MS" w:cs="Courier New"/>
           <w:lang w:val="en-US"/>
         </w:rPr>
-        <w:t xml:space="preserve"> </w:t>
-      </w:r>
+        <w:t>Ev</w:t>
+      </w:r>
+      <w:proofErr w:type="spellEnd"/>
       <w:r>
         <w:rPr>
           <w:rFonts w:ascii="Trebuchet MS" w:hAnsi="Trebuchet MS" w:cs="Courier New"/>
           <w:lang w:val="en-US"/>
         </w:rPr>
-        <w:t>point</w:t>
-      </w:r>
-      <w:r>
-        <w:rPr>
-          <w:rFonts w:ascii="Trebuchet MS" w:hAnsi="Trebuchet MS" w:cs="Courier New"/>
-          <w:lang w:val="en-US"/>
-        </w:rPr>
-        <w:t xml:space="preserve"> </w:t>
-      </w:r>
-      <w:r>
-        <w:rPr>
-          <w:rFonts w:ascii="Trebuchet MS" w:hAnsi="Trebuchet MS" w:cs="Courier New"/>
-          <w:lang w:val="en-US"/>
-        </w:rPr>
-        <w:t>or</w:t>
-      </w:r>
-      <w:r>
-        <w:rPr>
-          <w:rFonts w:ascii="Trebuchet MS" w:hAnsi="Trebuchet MS" w:cs="Courier New"/>
-          <w:lang w:val="en-US"/>
-        </w:rPr>
-        <w:t xml:space="preserve"> </w:t>
-      </w:r>
-      <w:r>
-        <w:rPr>
-          <w:rFonts w:ascii="Trebuchet MS" w:hAnsi="Trebuchet MS" w:cs="Courier New"/>
-          <w:lang w:val="en-US"/>
-        </w:rPr>
-        <w:t>charging</w:t>
-      </w:r>
-      <w:r>
-        <w:rPr>
-          <w:rFonts w:ascii="Trebuchet MS" w:hAnsi="Trebuchet MS" w:cs="Courier New"/>
-          <w:lang w:val="en-US"/>
-        </w:rPr>
-        <w:t xml:space="preserve"> </w:t>
-      </w:r>
-      <w:r>
-        <w:rPr>
-          <w:rFonts w:ascii="Trebuchet MS" w:hAnsi="Trebuchet MS" w:cs="Courier New"/>
-          <w:lang w:val="en-US"/>
-        </w:rPr>
-        <w:t>post</w:t>
-      </w:r>
-      <w:r>
-        <w:rPr>
-          <w:rFonts w:ascii="Trebuchet MS" w:hAnsi="Trebuchet MS" w:cs="Courier New"/>
-          <w:lang w:val="en-US"/>
-        </w:rPr>
-        <w:t xml:space="preserve"> </w:t>
-      </w:r>
-      <w:r>
-        <w:rPr>
-          <w:rFonts w:ascii="Trebuchet MS" w:hAnsi="Trebuchet MS" w:cs="Courier New"/>
-          <w:lang w:val="en-US"/>
-        </w:rPr>
-        <w:t>(CP): is</w:t>
-      </w:r>
-      <w:r>
-        <w:rPr>
-          <w:rFonts w:ascii="Trebuchet MS" w:hAnsi="Trebuchet MS" w:cs="Courier New"/>
-          <w:lang w:val="en-US"/>
-        </w:rPr>
-        <w:t xml:space="preserve"> </w:t>
-      </w:r>
-      <w:r>
-        <w:rPr>
-          <w:rFonts w:ascii="Trebuchet MS" w:hAnsi="Trebuchet MS" w:cs="Courier New"/>
-          <w:lang w:val="en-US"/>
-        </w:rPr>
-        <w:t>the</w:t>
-      </w:r>
-      <w:r>
-        <w:rPr>
-          <w:rFonts w:ascii="Trebuchet MS" w:hAnsi="Trebuchet MS" w:cs="Courier New"/>
-          <w:lang w:val="en-US"/>
-        </w:rPr>
-        <w:t xml:space="preserve"> </w:t>
-      </w:r>
-      <w:r>
-        <w:rPr>
-          <w:rFonts w:ascii="Trebuchet MS" w:hAnsi="Trebuchet MS" w:cs="Courier New"/>
-          <w:lang w:val="en-US"/>
-        </w:rPr>
-        <w:t>connection point between</w:t>
-      </w:r>
-      <w:r>
-        <w:rPr>
-          <w:rFonts w:ascii="Trebuchet MS" w:hAnsi="Trebuchet MS" w:cs="Courier New"/>
-          <w:lang w:val="en-US"/>
-        </w:rPr>
-        <w:t xml:space="preserve"> </w:t>
-      </w:r>
-      <w:r>
-        <w:rPr>
-          <w:rFonts w:ascii="Trebuchet MS" w:hAnsi="Trebuchet MS" w:cs="Courier New"/>
-          <w:lang w:val="en-US"/>
-        </w:rPr>
-        <w:t>the</w:t>
-      </w:r>
-      <w:r>
-        <w:rPr>
-          <w:rFonts w:ascii="Trebuchet MS" w:hAnsi="Trebuchet MS" w:cs="Courier New"/>
-          <w:lang w:val="en-US"/>
-        </w:rPr>
-        <w:t xml:space="preserve"> </w:t>
-      </w:r>
-      <w:proofErr w:type="spellStart"/>
-      <w:r>
-        <w:rPr>
-          <w:rFonts w:ascii="Trebuchet MS" w:hAnsi="Trebuchet MS" w:cs="Courier New"/>
-          <w:lang w:val="en-US"/>
-        </w:rPr>
-        <w:t>E</w:t>
-      </w:r>
-      <w:r>
-        <w:rPr>
-          <w:rFonts w:ascii="Trebuchet MS" w:hAnsi="Trebuchet MS" w:cs="Courier New"/>
-          <w:lang w:val="en-US"/>
-        </w:rPr>
-        <w:t>v</w:t>
-      </w:r>
-      <w:proofErr w:type="spellEnd"/>
-      <w:r>
-        <w:rPr>
-          <w:rFonts w:ascii="Trebuchet MS" w:hAnsi="Trebuchet MS" w:cs="Courier New"/>
-          <w:lang w:val="en-US"/>
-        </w:rPr>
-        <w:t xml:space="preserve"> </w:t>
-      </w:r>
-      <w:r>
-        <w:rPr>
-          <w:rFonts w:ascii="Trebuchet MS" w:hAnsi="Trebuchet MS" w:cs="Courier New"/>
-          <w:lang w:val="en-US"/>
-        </w:rPr>
-        <w:t>and</w:t>
-      </w:r>
-      <w:r>
-        <w:rPr>
-          <w:rFonts w:ascii="Trebuchet MS" w:hAnsi="Trebuchet MS" w:cs="Courier New"/>
-          <w:lang w:val="en-US"/>
-        </w:rPr>
-        <w:t xml:space="preserve"> </w:t>
-      </w:r>
-      <w:r>
-        <w:rPr>
-          <w:rFonts w:ascii="Trebuchet MS" w:hAnsi="Trebuchet MS" w:cs="Courier New"/>
-          <w:lang w:val="en-US"/>
-        </w:rPr>
-        <w:t>the</w:t>
-      </w:r>
-      <w:r>
-        <w:rPr>
-          <w:rFonts w:ascii="Trebuchet MS" w:hAnsi="Trebuchet MS" w:cs="Courier New"/>
-          <w:lang w:val="en-US"/>
-        </w:rPr>
-        <w:t xml:space="preserve"> </w:t>
-      </w:r>
-      <w:r>
-        <w:rPr>
-          <w:rFonts w:ascii="Trebuchet MS" w:hAnsi="Trebuchet MS" w:cs="Courier New"/>
-          <w:lang w:val="en-US"/>
-        </w:rPr>
-        <w:t>charging</w:t>
-      </w:r>
-      <w:r>
-        <w:rPr>
-          <w:rFonts w:ascii="Trebuchet MS" w:hAnsi="Trebuchet MS" w:cs="Courier New"/>
-          <w:lang w:val="en-US"/>
-        </w:rPr>
-        <w:t xml:space="preserve"> </w:t>
-      </w:r>
-      <w:r>
-        <w:rPr>
-          <w:rFonts w:ascii="Trebuchet MS" w:hAnsi="Trebuchet MS" w:cs="Courier New"/>
-          <w:lang w:val="en-US"/>
-        </w:rPr>
-        <w:t>infrastructure,</w:t>
-      </w:r>
-      <w:r>
-        <w:rPr>
-          <w:rFonts w:ascii="Trebuchet MS" w:hAnsi="Trebuchet MS" w:cs="Courier New"/>
-          <w:lang w:val="en-US"/>
-        </w:rPr>
-        <w:t xml:space="preserve"> </w:t>
-      </w:r>
-      <w:r>
-        <w:rPr>
-          <w:rFonts w:ascii="Trebuchet MS" w:hAnsi="Trebuchet MS" w:cs="Courier New"/>
-          <w:lang w:val="en-US"/>
-        </w:rPr>
-        <w:t>where</w:t>
-      </w:r>
-      <w:r>
-        <w:rPr>
-          <w:rFonts w:ascii="Trebuchet MS" w:hAnsi="Trebuchet MS" w:cs="Courier New"/>
-          <w:lang w:val="en-US"/>
-        </w:rPr>
-        <w:t xml:space="preserve"> </w:t>
-      </w:r>
-      <w:r>
-        <w:rPr>
-          <w:rFonts w:ascii="Trebuchet MS" w:hAnsi="Trebuchet MS" w:cs="Courier New"/>
-          <w:lang w:val="en-US"/>
-        </w:rPr>
-        <w:t>the EV is</w:t>
-      </w:r>
-      <w:r>
-        <w:rPr>
-          <w:rFonts w:ascii="Trebuchet MS" w:hAnsi="Trebuchet MS" w:cs="Courier New"/>
-          <w:lang w:val="en-US"/>
-        </w:rPr>
-        <w:t xml:space="preserve"> </w:t>
-      </w:r>
-      <w:r>
-        <w:rPr>
-          <w:rFonts w:ascii="Trebuchet MS" w:hAnsi="Trebuchet MS" w:cs="Courier New"/>
-          <w:lang w:val="en-US"/>
-        </w:rPr>
-        <w:t>plugged-in</w:t>
-      </w:r>
-      <w:r>
-        <w:rPr>
-          <w:rFonts w:ascii="Trebuchet MS" w:hAnsi="Trebuchet MS" w:cs="Courier New"/>
-          <w:lang w:val="en-US"/>
-        </w:rPr>
-        <w:t xml:space="preserve"> </w:t>
-      </w:r>
-      <w:r>
-        <w:rPr>
-          <w:rFonts w:ascii="Trebuchet MS" w:hAnsi="Trebuchet MS" w:cs="Courier New"/>
-          <w:lang w:val="en-US"/>
-        </w:rPr>
-        <w:t>to</w:t>
-      </w:r>
-      <w:r>
-        <w:rPr>
-          <w:rFonts w:ascii="Trebuchet MS" w:hAnsi="Trebuchet MS" w:cs="Courier New"/>
-          <w:lang w:val="en-US"/>
-        </w:rPr>
-        <w:t xml:space="preserve"> </w:t>
-      </w:r>
-      <w:r>
-        <w:rPr>
-          <w:rFonts w:ascii="Trebuchet MS" w:hAnsi="Trebuchet MS" w:cs="Courier New"/>
-          <w:lang w:val="en-US"/>
-        </w:rPr>
-        <w:t>be</w:t>
-      </w:r>
-      <w:r>
-        <w:rPr>
-          <w:rFonts w:ascii="Trebuchet MS" w:hAnsi="Trebuchet MS" w:cs="Courier New"/>
-          <w:lang w:val="en-US"/>
-        </w:rPr>
-        <w:t xml:space="preserve"> </w:t>
+        <w:t xml:space="preserve"> and the charging infrastructure, where the EV is plugged-in to be </w:t>
       </w:r>
       <w:r>
         <w:rPr>
@@ -4187,7 +2767,7 @@
                     <pic:cNvPicPr/>
                   </pic:nvPicPr>
                   <pic:blipFill>
-                    <a:blip r:embed="rId9"/>
+                    <a:blip r:embed="rId7"/>
                     <a:stretch>
                       <a:fillRect/>
                     </a:stretch>
@@ -4238,7 +2818,7 @@
         <w:lastRenderedPageBreak/>
         <w:t xml:space="preserve">Source </w:t>
       </w:r>
-      <w:hyperlink r:id="rId10" w:history="1">
+      <w:hyperlink r:id="rId8" w:history="1">
         <w:r>
           <w:rPr>
             <w:rStyle w:val="Lienhypertexte"/>
@@ -4261,15 +2841,13 @@
         <w:jc w:val="both"/>
         <w:rPr>
           <w:rFonts w:ascii="Trebuchet MS" w:hAnsi="Trebuchet MS"/>
-          <w:lang w:val="en-US"/>
-        </w:rPr>
-      </w:pPr>
-      <w:hyperlink r:id="rId11" w:history="1">
+        </w:rPr>
+      </w:pPr>
+      <w:hyperlink r:id="rId9" w:history="1">
         <w:r>
           <w:rPr>
             <w:rStyle w:val="Lienhypertexte"/>
             <w:rFonts w:ascii="Trebuchet MS" w:hAnsi="Trebuchet MS"/>
-            <w:lang w:val="en-US"/>
           </w:rPr>
           <w:t>http://www.acea.be/search/de7db054743d8d51591526e8c57a5d02/</w:t>
         </w:r>
@@ -4280,72 +2858,97 @@
         <w:jc w:val="both"/>
         <w:rPr>
           <w:rFonts w:ascii="Trebuchet MS" w:hAnsi="Trebuchet MS"/>
-          <w:lang w:val="en-US"/>
-        </w:rPr>
-      </w:pPr>
-      <w:hyperlink r:id="rId12" w:history="1">
-        <w:r>
-          <w:rPr>
-            <w:rStyle w:val="Lienhypertexte"/>
-            <w:rFonts w:ascii="Trebuchet MS" w:hAnsi="Trebuchet MS"/>
-            <w:lang w:val="en-US"/>
-          </w:rPr>
-          <w:t>http://www.acea.be/publications/article/overview-of-incentives-for-buying-electric-vehicles</w:t>
-        </w:r>
-      </w:hyperlink>
-    </w:p>
-    <w:p>
-      <w:pPr>
-        <w:jc w:val="both"/>
-        <w:rPr>
-          <w:rFonts w:ascii="Trebuchet MS" w:hAnsi="Trebuchet MS"/>
-          <w:lang w:val="en-US"/>
-        </w:rPr>
-      </w:pPr>
-    </w:p>
-    <w:p>
-      <w:pPr>
-        <w:jc w:val="both"/>
-        <w:rPr>
-          <w:rFonts w:ascii="Trebuchet MS" w:hAnsi="Trebuchet MS"/>
-          <w:lang w:val="en-US"/>
-        </w:rPr>
-      </w:pPr>
-      <w:hyperlink r:id="rId13" w:history="1">
-        <w:r>
-          <w:rPr>
-            <w:rStyle w:val="Lienhypertexte"/>
-            <w:rFonts w:ascii="Trebuchet MS" w:hAnsi="Trebuchet MS"/>
-            <w:lang w:val="en-US"/>
-          </w:rPr>
-          <w:t>http://en.wikipedia.org/wiki/Government_incentives_for_plug-in_electric_vehicles</w:t>
-        </w:r>
-      </w:hyperlink>
-    </w:p>
-    <w:p>
-      <w:pPr>
-        <w:jc w:val="both"/>
-        <w:rPr>
-          <w:rFonts w:ascii="Trebuchet MS" w:hAnsi="Trebuchet MS"/>
-          <w:lang w:val="en-US"/>
-        </w:rPr>
-      </w:pPr>
-    </w:p>
-    <w:p>
-      <w:pPr>
-        <w:rPr>
-          <w:rFonts w:ascii="Trebuchet MS" w:hAnsi="Trebuchet MS" w:cs="Arial"/>
-          <w:color w:val="252525"/>
-          <w:shd w:val="clear" w:color="auto" w:fill="FFFFFF"/>
-          <w:lang w:val="en-US"/>
-        </w:rPr>
-      </w:pPr>
-      <w:r>
-        <w:rPr>
-          <w:rFonts w:ascii="Trebuchet MS" w:hAnsi="Trebuchet MS" w:cs="Arial"/>
-          <w:color w:val="252525"/>
-          <w:shd w:val="clear" w:color="auto" w:fill="FFFFFF"/>
-          <w:lang w:val="en-US"/>
+        </w:rPr>
+      </w:pPr>
+      <w:r>
+        <w:fldChar w:fldCharType="begin"/>
+      </w:r>
+      <w:r>
+        <w:instrText xml:space="preserve"> HYPERLINK "http://www.acea.be/publications/article/overview-of-incentives-for-buying-electric-vehicles" </w:instrText>
+      </w:r>
+      <w:r>
+        <w:fldChar w:fldCharType="separate"/>
+      </w:r>
+      <w:r>
+        <w:rPr>
+          <w:rStyle w:val="Lienhypertexte"/>
+          <w:rFonts w:ascii="Trebuchet MS" w:hAnsi="Trebuchet MS"/>
+        </w:rPr>
+        <w:t>http://www.acea.be/publications/article/overview-of-incentives-for-buying-electric-vehicles</w:t>
+      </w:r>
+      <w:r>
+        <w:rPr>
+          <w:rStyle w:val="Lienhypertexte"/>
+          <w:rFonts w:ascii="Trebuchet MS" w:hAnsi="Trebuchet MS"/>
+          <w:lang w:val="en-US"/>
+        </w:rPr>
+        <w:fldChar w:fldCharType="end"/>
+      </w:r>
+    </w:p>
+    <w:p>
+      <w:pPr>
+        <w:jc w:val="both"/>
+        <w:rPr>
+          <w:rFonts w:ascii="Trebuchet MS" w:hAnsi="Trebuchet MS"/>
+        </w:rPr>
+      </w:pPr>
+    </w:p>
+    <w:p>
+      <w:pPr>
+        <w:jc w:val="both"/>
+        <w:rPr>
+          <w:rFonts w:ascii="Trebuchet MS" w:hAnsi="Trebuchet MS"/>
+        </w:rPr>
+      </w:pPr>
+      <w:r>
+        <w:fldChar w:fldCharType="begin"/>
+      </w:r>
+      <w:r>
+        <w:instrText xml:space="preserve"> HYPERLINK "http://en.wikipedia.org/wiki/Government_inc</w:instrText>
+      </w:r>
+      <w:r>
+        <w:instrText xml:space="preserve">entives_for_plug-in_electric_vehicles" </w:instrText>
+      </w:r>
+      <w:r>
+        <w:fldChar w:fldCharType="separate"/>
+      </w:r>
+      <w:r>
+        <w:rPr>
+          <w:rStyle w:val="Lienhypertexte"/>
+          <w:rFonts w:ascii="Trebuchet MS" w:hAnsi="Trebuchet MS"/>
+        </w:rPr>
+        <w:t>http://en.wikipedia.org/wiki/Government_incentives_for_plug-in_electric_vehicles</w:t>
+      </w:r>
+      <w:r>
+        <w:rPr>
+          <w:rStyle w:val="Lienhypertexte"/>
+          <w:rFonts w:ascii="Trebuchet MS" w:hAnsi="Trebuchet MS"/>
+          <w:lang w:val="en-US"/>
+        </w:rPr>
+        <w:fldChar w:fldCharType="end"/>
+      </w:r>
+    </w:p>
+    <w:p>
+      <w:pPr>
+        <w:jc w:val="both"/>
+        <w:rPr>
+          <w:rFonts w:ascii="Trebuchet MS" w:hAnsi="Trebuchet MS"/>
+        </w:rPr>
+      </w:pPr>
+    </w:p>
+    <w:p>
+      <w:pPr>
+        <w:rPr>
+          <w:rFonts w:ascii="Trebuchet MS" w:hAnsi="Trebuchet MS" w:cs="Arial"/>
+          <w:color w:val="252525"/>
+          <w:shd w:val="clear" w:color="auto" w:fill="FFFFFF"/>
+        </w:rPr>
+      </w:pPr>
+      <w:r>
+        <w:rPr>
+          <w:rFonts w:ascii="Trebuchet MS" w:hAnsi="Trebuchet MS" w:cs="Arial"/>
+          <w:color w:val="252525"/>
+          <w:shd w:val="clear" w:color="auto" w:fill="FFFFFF"/>
         </w:rPr>
         <w:br w:type="page"/>
       </w:r>
@@ -4353,42 +2956,23 @@
     <w:p>
       <w:pPr>
         <w:pStyle w:val="Titre1"/>
-      </w:pPr>
-      <w:r>
+        <w:rPr>
+          <w:lang w:val="en-US"/>
+        </w:rPr>
+      </w:pPr>
+      <w:r>
+        <w:rPr>
+          <w:lang w:val="en-US"/>
+        </w:rPr>
         <w:lastRenderedPageBreak/>
         <w:t xml:space="preserve">Annexe: </w:t>
       </w:r>
-      <w:bookmarkStart w:id="0" w:name="_GoBack"/>
-      <w:bookmarkEnd w:id="0"/>
-      <w:proofErr w:type="spellStart"/>
-      <w:r>
-        <w:t>Example</w:t>
-      </w:r>
-      <w:proofErr w:type="spellEnd"/>
-      <w:r>
-        <w:t xml:space="preserve"> of a </w:t>
-      </w:r>
-      <w:proofErr w:type="spellStart"/>
-      <w:r>
-        <w:t>regulation</w:t>
-      </w:r>
-      <w:proofErr w:type="spellEnd"/>
-      <w:r>
-        <w:t xml:space="preserve"> </w:t>
-      </w:r>
-      <w:proofErr w:type="spellStart"/>
-      <w:r>
-        <w:t>framework</w:t>
-      </w:r>
-      <w:proofErr w:type="spellEnd"/>
-      <w:r>
-        <w:t xml:space="preserve"> in </w:t>
-      </w:r>
-      <w:proofErr w:type="spellStart"/>
-      <w:r>
-        <w:t>Quebec</w:t>
-      </w:r>
-      <w:proofErr w:type="spellEnd"/>
+      <w:r>
+        <w:rPr>
+          <w:lang w:val="en-US"/>
+        </w:rPr>
+        <w:t>Example of a regulation framework in Quebec</w:t>
+      </w:r>
     </w:p>
     <w:p>
       <w:pPr>
@@ -4650,25 +3234,7 @@
           <w:shd w:val="clear" w:color="auto" w:fill="FFFFFF"/>
           <w:lang w:val="en-US"/>
         </w:rPr>
-        <w:t>Québec Construction Code, Chapter I – Building, and National Building Code of Canada</w:t>
-      </w:r>
-      <w:r>
-        <w:rPr>
-          <w:rFonts w:ascii="Trebuchet MS" w:hAnsi="Trebuchet MS" w:cs="Arial"/>
-          <w:color w:val="252525"/>
-          <w:shd w:val="clear" w:color="auto" w:fill="FFFFFF"/>
-          <w:lang w:val="en-US"/>
-        </w:rPr>
-        <w:t xml:space="preserve"> </w:t>
-      </w:r>
-      <w:r>
-        <w:rPr>
-          <w:rFonts w:ascii="Trebuchet MS" w:hAnsi="Trebuchet MS" w:cs="Arial"/>
-          <w:color w:val="252525"/>
-          <w:shd w:val="clear" w:color="auto" w:fill="FFFFFF"/>
-          <w:lang w:val="en-US"/>
-        </w:rPr>
-        <w:t>2005 (amended)</w:t>
+        <w:t>Québec Construction Code, Chapter I – Building, and National Building Code of Canada 2005 (amended)</w:t>
       </w:r>
     </w:p>
     <w:p>
@@ -4806,25 +3372,7 @@
           <w:shd w:val="clear" w:color="auto" w:fill="FFFFFF"/>
           <w:lang w:val="en-US"/>
         </w:rPr>
-        <w:t>Hydro-Québec Standard E.21-10, Low-Voltage Electrical Service (“Blue Book”),</w:t>
-      </w:r>
-      <w:r>
-        <w:rPr>
-          <w:rFonts w:ascii="Trebuchet MS" w:hAnsi="Trebuchet MS" w:cs="Arial"/>
-          <w:color w:val="252525"/>
-          <w:shd w:val="clear" w:color="auto" w:fill="FFFFFF"/>
-          <w:lang w:val="en-US"/>
-        </w:rPr>
-        <w:t xml:space="preserve"> </w:t>
-      </w:r>
-      <w:r>
-        <w:rPr>
-          <w:rFonts w:ascii="Trebuchet MS" w:hAnsi="Trebuchet MS" w:cs="Arial"/>
-          <w:color w:val="252525"/>
-          <w:shd w:val="clear" w:color="auto" w:fill="FFFFFF"/>
-          <w:lang w:val="en-US"/>
-        </w:rPr>
-        <w:t>9th edition (2008)</w:t>
+        <w:t>Hydro-Québec Standard E.21-10, Low-Voltage Electrical Service (“Blue Book”), 9th edition (2008)</w:t>
       </w:r>
     </w:p>
     <w:p>
@@ -5044,7 +3592,7 @@
                     <pic:cNvPicPr/>
                   </pic:nvPicPr>
                   <pic:blipFill>
-                    <a:blip r:embed="rId14"/>
+                    <a:blip r:embed="rId10"/>
                     <a:stretch>
                       <a:fillRect/>
                     </a:stretch>
@@ -5159,25 +3707,7 @@
           <w:shd w:val="clear" w:color="auto" w:fill="FFFFFF"/>
           <w:lang w:val="en-US"/>
         </w:rPr>
-        <w:t xml:space="preserve"> Equipment for</w:t>
-      </w:r>
-      <w:r>
-        <w:rPr>
-          <w:rFonts w:ascii="Trebuchet MS" w:hAnsi="Trebuchet MS" w:cs="Arial"/>
-          <w:color w:val="252525"/>
-          <w:shd w:val="clear" w:color="auto" w:fill="FFFFFF"/>
-          <w:lang w:val="en-US"/>
-        </w:rPr>
-        <w:t xml:space="preserve"> </w:t>
-      </w:r>
-      <w:r>
-        <w:rPr>
-          <w:rFonts w:ascii="Trebuchet MS" w:hAnsi="Trebuchet MS" w:cs="Arial"/>
-          <w:color w:val="252525"/>
-          <w:shd w:val="clear" w:color="auto" w:fill="FFFFFF"/>
-          <w:lang w:val="en-US"/>
-        </w:rPr>
-        <w:t>Use in Hazardous Locations</w:t>
+        <w:t xml:space="preserve"> Equipment for Use in Hazardous Locations</w:t>
       </w:r>
     </w:p>
     <w:p>
@@ -5222,25 +3752,7 @@
           <w:shd w:val="clear" w:color="auto" w:fill="FFFFFF"/>
           <w:lang w:val="en-US"/>
         </w:rPr>
-        <w:t xml:space="preserve"> Electrical Equipment for Use in Class I, Division</w:t>
-      </w:r>
-      <w:r>
-        <w:rPr>
-          <w:rFonts w:ascii="Trebuchet MS" w:hAnsi="Trebuchet MS" w:cs="Arial"/>
-          <w:color w:val="252525"/>
-          <w:shd w:val="clear" w:color="auto" w:fill="FFFFFF"/>
-          <w:lang w:val="en-US"/>
-        </w:rPr>
-        <w:t xml:space="preserve"> </w:t>
-      </w:r>
-      <w:r>
-        <w:rPr>
-          <w:rFonts w:ascii="Trebuchet MS" w:hAnsi="Trebuchet MS" w:cs="Arial"/>
-          <w:color w:val="252525"/>
-          <w:shd w:val="clear" w:color="auto" w:fill="FFFFFF"/>
-          <w:lang w:val="en-US"/>
-        </w:rPr>
-        <w:t>2 Hazardous Locations</w:t>
+        <w:t xml:space="preserve"> Electrical Equipment for Use in Class I, Division 2 Hazardous Locations</w:t>
       </w:r>
     </w:p>
     <w:p>
@@ -5265,25 +3777,7 @@
           <w:shd w:val="clear" w:color="auto" w:fill="FFFFFF"/>
           <w:lang w:val="en-US"/>
         </w:rPr>
-        <w:t>C22.2 No. 60079-0-07: Electrical Apparatus for Explosive Gas Atmospheres – Part 0:</w:t>
-      </w:r>
-      <w:r>
-        <w:rPr>
-          <w:rFonts w:ascii="Trebuchet MS" w:hAnsi="Trebuchet MS" w:cs="Arial"/>
-          <w:color w:val="252525"/>
-          <w:shd w:val="clear" w:color="auto" w:fill="FFFFFF"/>
-          <w:lang w:val="en-US"/>
-        </w:rPr>
-        <w:t xml:space="preserve"> </w:t>
-      </w:r>
-      <w:r>
-        <w:rPr>
-          <w:rFonts w:ascii="Trebuchet MS" w:hAnsi="Trebuchet MS" w:cs="Arial"/>
-          <w:color w:val="252525"/>
-          <w:shd w:val="clear" w:color="auto" w:fill="FFFFFF"/>
-          <w:lang w:val="en-US"/>
-        </w:rPr>
-        <w:t>General Requirements</w:t>
+        <w:t>C22.2 No. 60079-0-07: Electrical Apparatus for Explosive Gas Atmospheres – Part 0: General Requirements</w:t>
       </w:r>
     </w:p>
     <w:p>
@@ -5308,25 +3802,7 @@
           <w:shd w:val="clear" w:color="auto" w:fill="FFFFFF"/>
           <w:lang w:val="en-US"/>
         </w:rPr>
-        <w:t>C22.2 No. 60079-1-07: Electrical Apparatus for Explosive Gas Atmospheres – Part 1:</w:t>
-      </w:r>
-      <w:r>
-        <w:rPr>
-          <w:rFonts w:ascii="Trebuchet MS" w:hAnsi="Trebuchet MS" w:cs="Arial"/>
-          <w:color w:val="252525"/>
-          <w:shd w:val="clear" w:color="auto" w:fill="FFFFFF"/>
-          <w:lang w:val="en-US"/>
-        </w:rPr>
-        <w:t xml:space="preserve"> </w:t>
-      </w:r>
-      <w:r>
-        <w:rPr>
-          <w:rFonts w:ascii="Trebuchet MS" w:hAnsi="Trebuchet MS" w:cs="Arial"/>
-          <w:color w:val="252525"/>
-          <w:shd w:val="clear" w:color="auto" w:fill="FFFFFF"/>
-          <w:lang w:val="en-US"/>
-        </w:rPr>
-        <w:t>Flameproof Enclosures “d“</w:t>
+        <w:t>C22.2 No. 60079-1-07: Electrical Apparatus for Explosive Gas Atmospheres – Part 1: Flameproof Enclosures “d“</w:t>
       </w:r>
     </w:p>
     <w:p>
@@ -5351,25 +3827,7 @@
           <w:shd w:val="clear" w:color="auto" w:fill="FFFFFF"/>
           <w:lang w:val="en-US"/>
         </w:rPr>
-        <w:t>C22.2 No. 60079-2-02: Electrical Apparatus for Explosive Gas Atmospheres – Part 2:</w:t>
-      </w:r>
-      <w:r>
-        <w:rPr>
-          <w:rFonts w:ascii="Trebuchet MS" w:hAnsi="Trebuchet MS" w:cs="Arial"/>
-          <w:color w:val="252525"/>
-          <w:shd w:val="clear" w:color="auto" w:fill="FFFFFF"/>
-          <w:lang w:val="en-US"/>
-        </w:rPr>
-        <w:t xml:space="preserve"> </w:t>
-      </w:r>
-      <w:r>
-        <w:rPr>
-          <w:rFonts w:ascii="Trebuchet MS" w:hAnsi="Trebuchet MS" w:cs="Arial"/>
-          <w:color w:val="252525"/>
-          <w:shd w:val="clear" w:color="auto" w:fill="FFFFFF"/>
-          <w:lang w:val="en-US"/>
-        </w:rPr>
-        <w:t>Pressurized Enclosures “p“</w:t>
+        <w:t>C22.2 No. 60079-2-02: Electrical Apparatus for Explosive Gas Atmospheres – Part 2: Pressurized Enclosures “p“</w:t>
       </w:r>
     </w:p>
     <w:p>
@@ -5394,25 +3852,7 @@
           <w:shd w:val="clear" w:color="auto" w:fill="FFFFFF"/>
           <w:lang w:val="en-US"/>
         </w:rPr>
-        <w:t>C22.2 No. 60079-5-02: Electrical Apparatus for Explosive Gas Atmospheres – Part 5:</w:t>
-      </w:r>
-      <w:r>
-        <w:rPr>
-          <w:rFonts w:ascii="Trebuchet MS" w:hAnsi="Trebuchet MS" w:cs="Arial"/>
-          <w:color w:val="252525"/>
-          <w:shd w:val="clear" w:color="auto" w:fill="FFFFFF"/>
-          <w:lang w:val="en-US"/>
-        </w:rPr>
-        <w:t xml:space="preserve"> </w:t>
-      </w:r>
-      <w:r>
-        <w:rPr>
-          <w:rFonts w:ascii="Trebuchet MS" w:hAnsi="Trebuchet MS" w:cs="Arial"/>
-          <w:color w:val="252525"/>
-          <w:shd w:val="clear" w:color="auto" w:fill="FFFFFF"/>
-          <w:lang w:val="en-US"/>
-        </w:rPr>
-        <w:t>Powder Filling “q“</w:t>
+        <w:t>C22.2 No. 60079-5-02: Electrical Apparatus for Explosive Gas Atmospheres – Part 5: Powder Filling “q“</w:t>
       </w:r>
     </w:p>
     <w:p>
@@ -5437,25 +3877,7 @@
           <w:shd w:val="clear" w:color="auto" w:fill="FFFFFF"/>
           <w:lang w:val="en-US"/>
         </w:rPr>
-        <w:t>C22.2 No. 60079-6-02: Electrical Apparatus for Explosive Gas Atmospheres – Part 6:</w:t>
-      </w:r>
-      <w:r>
-        <w:rPr>
-          <w:rFonts w:ascii="Trebuchet MS" w:hAnsi="Trebuchet MS" w:cs="Arial"/>
-          <w:color w:val="252525"/>
-          <w:shd w:val="clear" w:color="auto" w:fill="FFFFFF"/>
-          <w:lang w:val="en-US"/>
-        </w:rPr>
-        <w:t xml:space="preserve"> </w:t>
-      </w:r>
-      <w:r>
-        <w:rPr>
-          <w:rFonts w:ascii="Trebuchet MS" w:hAnsi="Trebuchet MS" w:cs="Arial"/>
-          <w:color w:val="252525"/>
-          <w:shd w:val="clear" w:color="auto" w:fill="FFFFFF"/>
-          <w:lang w:val="en-US"/>
-        </w:rPr>
-        <w:t>Oil-Immersion “o“</w:t>
+        <w:t>C22.2 No. 60079-6-02: Electrical Apparatus for Explosive Gas Atmospheres – Part 6: Oil-Immersion “o“</w:t>
       </w:r>
     </w:p>
     <w:p>
@@ -5480,25 +3902,7 @@
           <w:shd w:val="clear" w:color="auto" w:fill="FFFFFF"/>
           <w:lang w:val="en-US"/>
         </w:rPr>
-        <w:t>C22.2 No. 60079-7-02: Electrical Apparatus for Explosive Gas Atmospheres – Part 7:</w:t>
-      </w:r>
-      <w:r>
-        <w:rPr>
-          <w:rFonts w:ascii="Trebuchet MS" w:hAnsi="Trebuchet MS" w:cs="Arial"/>
-          <w:color w:val="252525"/>
-          <w:shd w:val="clear" w:color="auto" w:fill="FFFFFF"/>
-          <w:lang w:val="en-US"/>
-        </w:rPr>
-        <w:t xml:space="preserve"> </w:t>
-      </w:r>
-      <w:r>
-        <w:rPr>
-          <w:rFonts w:ascii="Trebuchet MS" w:hAnsi="Trebuchet MS" w:cs="Arial"/>
-          <w:color w:val="252525"/>
-          <w:shd w:val="clear" w:color="auto" w:fill="FFFFFF"/>
-          <w:lang w:val="en-US"/>
-        </w:rPr>
-        <w:t>Increased Safety “e“</w:t>
+        <w:t>C22.2 No. 60079-7-02: Electrical Apparatus for Explosive Gas Atmospheres – Part 7: Increased Safety “e“</w:t>
       </w:r>
     </w:p>
     <w:p>
@@ -5523,25 +3927,7 @@
           <w:shd w:val="clear" w:color="auto" w:fill="FFFFFF"/>
           <w:lang w:val="en-US"/>
         </w:rPr>
-        <w:t>C22.2 No. 60079-11-02: Electrical Apparatus for Explosive Gas Atmospheres –</w:t>
-      </w:r>
-      <w:r>
-        <w:rPr>
-          <w:rFonts w:ascii="Trebuchet MS" w:hAnsi="Trebuchet MS" w:cs="Arial"/>
-          <w:color w:val="252525"/>
-          <w:shd w:val="clear" w:color="auto" w:fill="FFFFFF"/>
-          <w:lang w:val="en-US"/>
-        </w:rPr>
-        <w:t xml:space="preserve"> </w:t>
-      </w:r>
-      <w:r>
-        <w:rPr>
-          <w:rFonts w:ascii="Trebuchet MS" w:hAnsi="Trebuchet MS" w:cs="Arial"/>
-          <w:color w:val="252525"/>
-          <w:shd w:val="clear" w:color="auto" w:fill="FFFFFF"/>
-          <w:lang w:val="en-US"/>
-        </w:rPr>
-        <w:t>Part 11: Intrinsic Safety “</w:t>
+        <w:t>C22.2 No. 60079-11-02: Electrical Apparatus for Explosive Gas Atmospheres – Part 11: Intrinsic Safety “</w:t>
       </w:r>
       <w:proofErr w:type="spellStart"/>
       <w:r>
@@ -5586,25 +3972,7 @@
           <w:shd w:val="clear" w:color="auto" w:fill="FFFFFF"/>
           <w:lang w:val="en-US"/>
         </w:rPr>
-        <w:t>CAN/CSA-E79-18-95 (R2009): Electrical Apparatus for Explosive Gas Atmospheres –</w:t>
-      </w:r>
-      <w:r>
-        <w:rPr>
-          <w:rFonts w:ascii="Trebuchet MS" w:hAnsi="Trebuchet MS" w:cs="Arial"/>
-          <w:color w:val="252525"/>
-          <w:shd w:val="clear" w:color="auto" w:fill="FFFFFF"/>
-          <w:lang w:val="en-US"/>
-        </w:rPr>
-        <w:t xml:space="preserve"> </w:t>
-      </w:r>
-      <w:r>
-        <w:rPr>
-          <w:rFonts w:ascii="Trebuchet MS" w:hAnsi="Trebuchet MS" w:cs="Arial"/>
-          <w:color w:val="252525"/>
-          <w:shd w:val="clear" w:color="auto" w:fill="FFFFFF"/>
-          <w:lang w:val="en-US"/>
-        </w:rPr>
-        <w:t>Part 18: Encapsulation “m“</w:t>
+        <w:t>CAN/CSA-E79-18-95 (R2009): Electrical Apparatus for Explosive Gas Atmospheres – Part 18: Encapsulation “m“</w:t>
       </w:r>
     </w:p>
     <w:p>
@@ -5729,19 +4097,7 @@
         <w:rPr>
           <w:lang w:val="en-US"/>
         </w:rPr>
-        <w:t>E</w:t>
-      </w:r>
-      <w:r>
-        <w:rPr>
-          <w:lang w:val="en-US"/>
-        </w:rPr>
-        <w:t>xample of the</w:t>
-      </w:r>
-      <w:r>
-        <w:rPr>
-          <w:lang w:val="en-US"/>
-        </w:rPr>
-        <w:t xml:space="preserve"> EV home charging</w:t>
+        <w:t>Example of the EV home charging</w:t>
       </w:r>
     </w:p>
     <w:p>
@@ -6853,7 +5209,7 @@
                     <pic:cNvPicPr/>
                   </pic:nvPicPr>
                   <pic:blipFill>
-                    <a:blip r:embed="rId15"/>
+                    <a:blip r:embed="rId11"/>
                     <a:stretch>
                       <a:fillRect/>
                     </a:stretch>
@@ -8601,7 +6957,7 @@
   <a:extraClrSchemeLst/>
   <a:extLst>
     <a:ext uri="{05A4C25C-085E-4340-85A3-A5531E510DB2}">
-      <thm15:themeFamily xmlns="" xmlns:thm15="http://schemas.microsoft.com/office/thememl/2012/main" name="Office Theme" id="{62F939B6-93AF-4DB8-9C6B-D6C7DFDC589F}" vid="{4A3C46E8-61CC-4603-A589-7422A47A8E4A}"/>
+      <thm15:themeFamily xmlns:thm15="http://schemas.microsoft.com/office/thememl/2012/main" xmlns="" name="Office Theme" id="{62F939B6-93AF-4DB8-9C6B-D6C7DFDC589F}" vid="{4A3C46E8-61CC-4603-A589-7422A47A8E4A}"/>
     </a:ext>
   </a:extLst>
 </a:theme>

</xml_diff>